<commit_message>
journal final + use cases final + fixes tablePoints
</commit_message>
<xml_diff>
--- a/Documentation/Annexes/Manuel utilisation.docx
+++ b/Documentation/Annexes/Manuel utilisation.docx
@@ -1,6 +1,6 @@
 
 <file path=word/document.xml><?xml version="1.0" encoding="utf-8"?>
-<w:document xmlns:wpc="http://schemas.microsoft.com/office/word/2010/wordprocessingCanvas" xmlns:mc="http://schemas.openxmlformats.org/markup-compatibility/2006" xmlns:o="urn:schemas-microsoft-com:office:office" xmlns:r="http://schemas.openxmlformats.org/officeDocument/2006/relationships" xmlns:m="http://schemas.openxmlformats.org/officeDocument/2006/math" xmlns:v="urn:schemas-microsoft-com:vml" xmlns:wp14="http://schemas.microsoft.com/office/word/2010/wordprocessingDrawing" xmlns:wp="http://schemas.openxmlformats.org/drawingml/2006/wordprocessingDrawing" xmlns:w10="urn:schemas-microsoft-com:office:word" xmlns:w="http://schemas.openxmlformats.org/wordprocessingml/2006/main" xmlns:w14="http://schemas.microsoft.com/office/word/2010/wordml" xmlns:w15="http://schemas.microsoft.com/office/word/2012/wordml" xmlns:wpg="http://schemas.microsoft.com/office/word/2010/wordprocessingGroup" xmlns:wpi="http://schemas.microsoft.com/office/word/2010/wordprocessingInk" xmlns:wne="http://schemas.microsoft.com/office/word/2006/wordml" xmlns:wps="http://schemas.microsoft.com/office/word/2010/wordprocessingShape" mc:Ignorable="w14 w15 wp14">
+<w:document xmlns:wpc="http://schemas.microsoft.com/office/word/2010/wordprocessingCanvas" xmlns:cx="http://schemas.microsoft.com/office/drawing/2014/chartex" xmlns:cx1="http://schemas.microsoft.com/office/drawing/2015/9/8/chartex" xmlns:mc="http://schemas.openxmlformats.org/markup-compatibility/2006" xmlns:o="urn:schemas-microsoft-com:office:office" xmlns:r="http://schemas.openxmlformats.org/officeDocument/2006/relationships" xmlns:m="http://schemas.openxmlformats.org/officeDocument/2006/math" xmlns:v="urn:schemas-microsoft-com:vml" xmlns:wp14="http://schemas.microsoft.com/office/word/2010/wordprocessingDrawing" xmlns:wp="http://schemas.openxmlformats.org/drawingml/2006/wordprocessingDrawing" xmlns:w10="urn:schemas-microsoft-com:office:word" xmlns:w="http://schemas.openxmlformats.org/wordprocessingml/2006/main" xmlns:w14="http://schemas.microsoft.com/office/word/2010/wordml" xmlns:w15="http://schemas.microsoft.com/office/word/2012/wordml" xmlns:w16se="http://schemas.microsoft.com/office/word/2015/wordml/symex" xmlns:wpg="http://schemas.microsoft.com/office/word/2010/wordprocessingGroup" xmlns:wpi="http://schemas.microsoft.com/office/word/2010/wordprocessingInk" xmlns:wne="http://schemas.microsoft.com/office/word/2006/wordml" xmlns:wps="http://schemas.microsoft.com/office/word/2010/wordprocessingShape" mc:Ignorable="w14 w15 w16se wp14">
   <w:body>
     <w:sdt>
       <w:sdtPr>
@@ -32,7 +32,7 @@
             <mc:AlternateContent>
               <mc:Choice Requires="wpg">
                 <w:drawing>
-                  <wp:anchor distT="0" distB="0" distL="114300" distR="114300" simplePos="0" relativeHeight="251659264" behindDoc="1" locked="0" layoutInCell="1" allowOverlap="1" wp14:anchorId="3634EC90" wp14:editId="276410E7">
+                  <wp:anchor distT="0" distB="0" distL="114300" distR="114300" simplePos="0" relativeHeight="251658240" behindDoc="1" locked="0" layoutInCell="1" allowOverlap="1" wp14:anchorId="3634EC90" wp14:editId="276410E7">
                     <wp:simplePos x="0" y="0"/>
                     <wp:positionH relativeFrom="margin">
                       <wp:align>right</wp:align>
@@ -386,9 +386,9 @@
               </mc:Choice>
               <mc:Fallback>
                 <w:pict>
-                  <v:group w14:anchorId="3634EC90" id="Group 119" o:spid="_x0000_s1026" style="position:absolute;margin-left:402.55pt;margin-top:16.45pt;width:453.75pt;height:706.5pt;z-index:-251657216;mso-position-horizontal:right;mso-position-horizontal-relative:margin;mso-position-vertical-relative:margin" coordorigin="-3708,-4024" coordsize="73863,90007" o:gfxdata="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">
-                    <v:rect id="Rectangle 120" o:spid="_x0000_s1027" style="position:absolute;left:-3708;top:76261;width:73863;height:2355;visibility:visible;mso-wrap-style:square;v-text-anchor:middle" o:gfxdata="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" fillcolor="#d53c00" stroked="f" strokeweight="1pt"/>
-                    <v:rect id="Rectangle 121" o:spid="_x0000_s1028" style="position:absolute;left:-3708;top:78616;width:73863;height:7367;visibility:visible;mso-wrap-style:square;v-text-anchor:bottom" o:gfxdata="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" fillcolor="#ea5e00" stroked="f" strokeweight="1pt">
+                  <v:group w14:anchorId="3634EC90" id="Group 119" o:spid="_x0000_s1026" style="position:absolute;margin-left:402.55pt;margin-top:16.45pt;width:453.75pt;height:706.5pt;z-index:-251658240;mso-position-horizontal:right;mso-position-horizontal-relative:margin;mso-position-vertical-relative:margin" coordorigin="-3708,-4024" coordsize="73863,90007" o:gfxdata="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">
+                    <v:rect id="Rectangle 120" o:spid="_x0000_s1027" style="position:absolute;left:-3708;top:76261;width:73863;height:2355;visibility:visible;mso-wrap-style:square;v-text-anchor:middle" o:gfxdata="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" fillcolor="#d53c00" stroked="f" strokeweight="1pt"/>
+                    <v:rect id="Rectangle 121" o:spid="_x0000_s1028" style="position:absolute;left:-3708;top:78616;width:73863;height:7367;visibility:visible;mso-wrap-style:square;v-text-anchor:bottom" o:gfxdata="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" fillcolor="#ea5e00" stroked="f" strokeweight="1pt">
                       <v:textbox inset="2mm,14.4pt,36pt,0">
                         <w:txbxContent>
                           <w:p>
@@ -504,7 +504,7 @@
                       <v:stroke joinstyle="miter"/>
                       <v:path gradientshapeok="t" o:connecttype="rect"/>
                     </v:shapetype>
-                    <v:shape id="Text Box 122" o:spid="_x0000_s1029" type="#_x0000_t202" style="position:absolute;left:-2977;top:-4024;width:68579;height:79117;visibility:visible;mso-wrap-style:square;v-text-anchor:middle" o:gfxdata="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" filled="f" stroked="f" strokeweight=".5pt">
+                    <v:shape id="Text Box 122" o:spid="_x0000_s1029" type="#_x0000_t202" style="position:absolute;left:-2977;top:-4024;width:68579;height:79117;visibility:visible;mso-wrap-style:square;v-text-anchor:middle" o:gfxdata="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" filled="f" stroked="f" strokeweight=".5pt">
                       <v:textbox inset="36pt,36pt,36pt,36pt">
                         <w:txbxContent>
                           <w:sdt>
@@ -603,7 +603,7 @@
               <w:lang w:eastAsia="fr-CH"/>
             </w:rPr>
             <w:drawing>
-              <wp:anchor distT="0" distB="0" distL="114300" distR="114300" simplePos="0" relativeHeight="251660288" behindDoc="0" locked="0" layoutInCell="1" allowOverlap="1" wp14:anchorId="44E9376C" wp14:editId="42000B57">
+              <wp:anchor distT="0" distB="0" distL="114300" distR="114300" simplePos="0" relativeHeight="251659264" behindDoc="0" locked="0" layoutInCell="1" allowOverlap="1" wp14:anchorId="44E9376C" wp14:editId="42000B57">
                 <wp:simplePos x="0" y="0"/>
                 <wp:positionH relativeFrom="margin">
                   <wp:align>left</wp:align>
@@ -679,6 +679,14 @@
     </w:p>
     <w:p>
       <w:pPr>
+        <w:pStyle w:val="Heading2"/>
+      </w:pPr>
+      <w:r>
+        <w:t>Exemple parcours type d’archer</w:t>
+      </w:r>
+    </w:p>
+    <w:p>
+      <w:pPr>
         <w:rPr>
           <w:lang w:eastAsia="fr-CH"/>
         </w:rPr>
@@ -691,7 +699,7 @@
         <mc:AlternateContent>
           <mc:Choice Requires="wps">
             <w:drawing>
-              <wp:anchor distT="0" distB="0" distL="114300" distR="114300" simplePos="0" relativeHeight="251666432" behindDoc="0" locked="0" layoutInCell="1" allowOverlap="1" wp14:anchorId="61BF1351" wp14:editId="7A54EE74">
+              <wp:anchor distT="0" distB="0" distL="114300" distR="114300" simplePos="0" relativeHeight="251665408" behindDoc="0" locked="0" layoutInCell="1" allowOverlap="1" wp14:anchorId="61BF1351" wp14:editId="7A54EE74">
                 <wp:simplePos x="0" y="0"/>
                 <wp:positionH relativeFrom="column">
                   <wp:posOffset>2076318</wp:posOffset>
@@ -749,11 +757,11 @@
           </mc:Choice>
           <mc:Fallback>
             <w:pict>
-              <v:shapetype w14:anchorId="261CBD7C" id="_x0000_t32" coordsize="21600,21600" o:spt="32" o:oned="t" path="m,l21600,21600e" filled="f">
+              <v:shapetype w14:anchorId="0D22633E" id="_x0000_t32" coordsize="21600,21600" o:spt="32" o:oned="t" path="m,l21600,21600e" filled="f">
                 <v:path arrowok="t" fillok="f" o:connecttype="none"/>
                 <o:lock v:ext="edit" shapetype="t"/>
               </v:shapetype>
-              <v:shape id="Straight Arrow Connector 185" o:spid="_x0000_s1026" type="#_x0000_t32" style="position:absolute;margin-left:163.5pt;margin-top:153.1pt;width:97.8pt;height:136.55pt;flip:y;z-index:251666432;visibility:visible;mso-wrap-style:square;mso-width-percent:0;mso-height-percent:0;mso-wrap-distance-left:9pt;mso-wrap-distance-top:0;mso-wrap-distance-right:9pt;mso-wrap-distance-bottom:0;mso-position-horizontal:absolute;mso-position-horizontal-relative:text;mso-position-vertical:absolute;mso-position-vertical-relative:text;mso-width-percent:0;mso-height-percent:0;mso-width-relative:margin;mso-height-relative:margin" o:gfxdata="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" strokecolor="#5b9bd5 [3204]" strokeweight=".5pt">
+              <v:shape id="Straight Arrow Connector 185" o:spid="_x0000_s1026" type="#_x0000_t32" style="position:absolute;margin-left:163.5pt;margin-top:153.1pt;width:97.8pt;height:136.55pt;flip:y;z-index:251665408;visibility:visible;mso-wrap-style:square;mso-width-percent:0;mso-height-percent:0;mso-wrap-distance-left:9pt;mso-wrap-distance-top:0;mso-wrap-distance-right:9pt;mso-wrap-distance-bottom:0;mso-position-horizontal:absolute;mso-position-horizontal-relative:text;mso-position-vertical:absolute;mso-position-vertical-relative:text;mso-width-percent:0;mso-height-percent:0;mso-width-relative:margin;mso-height-relative:margin" o:gfxdata="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" strokecolor="#5b9bd5 [3204]" strokeweight=".5pt">
                 <v:stroke endarrow="block" joinstyle="miter"/>
               </v:shape>
             </w:pict>
@@ -768,7 +776,7 @@
         <mc:AlternateContent>
           <mc:Choice Requires="wps">
             <w:drawing>
-              <wp:anchor distT="0" distB="0" distL="114300" distR="114300" simplePos="0" relativeHeight="251664384" behindDoc="0" locked="0" layoutInCell="1" allowOverlap="1" wp14:anchorId="274CC4CA" wp14:editId="47263B8B">
+              <wp:anchor distT="0" distB="0" distL="114300" distR="114300" simplePos="0" relativeHeight="251663360" behindDoc="0" locked="0" layoutInCell="1" allowOverlap="1" wp14:anchorId="274CC4CA" wp14:editId="47263B8B">
                 <wp:simplePos x="0" y="0"/>
                 <wp:positionH relativeFrom="margin">
                   <wp:align>left</wp:align>
@@ -832,7 +840,7 @@
           </mc:Choice>
           <mc:Fallback>
             <w:pict>
-              <v:rect w14:anchorId="67C6DC17" id="Rectangle 176" o:spid="_x0000_s1026" style="position:absolute;margin-left:0;margin-top:277.4pt;width:161pt;height:20.35pt;z-index:251664384;visibility:visible;mso-wrap-style:square;mso-width-percent:0;mso-height-percent:0;mso-wrap-distance-left:9pt;mso-wrap-distance-top:0;mso-wrap-distance-right:9pt;mso-wrap-distance-bottom:0;mso-position-horizontal:left;mso-position-horizontal-relative:margin;mso-position-vertical:absolute;mso-position-vertical-relative:text;mso-width-percent:0;mso-height-percent:0;mso-width-relative:margin;mso-height-relative:margin;v-text-anchor:middle" o:gfxdata="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" filled="f" strokecolor="#1f4d78 [1604]" strokeweight="3pt">
+              <v:rect w14:anchorId="61925DC3" id="Rectangle 176" o:spid="_x0000_s1026" style="position:absolute;margin-left:0;margin-top:277.4pt;width:161pt;height:20.35pt;z-index:251663360;visibility:visible;mso-wrap-style:square;mso-width-percent:0;mso-height-percent:0;mso-wrap-distance-left:9pt;mso-wrap-distance-top:0;mso-wrap-distance-right:9pt;mso-wrap-distance-bottom:0;mso-position-horizontal:left;mso-position-horizontal-relative:margin;mso-position-vertical:absolute;mso-position-vertical-relative:text;mso-width-percent:0;mso-height-percent:0;mso-width-relative:margin;mso-height-relative:margin;v-text-anchor:middle" o:gfxdata="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" filled="f" strokecolor="#1f4d78 [1604]" strokeweight="3pt">
                 <w10:wrap anchorx="margin"/>
               </v:rect>
             </w:pict>
@@ -847,7 +855,7 @@
         <mc:AlternateContent>
           <mc:Choice Requires="wps">
             <w:drawing>
-              <wp:anchor distT="0" distB="0" distL="114300" distR="114300" simplePos="0" relativeHeight="251663360" behindDoc="0" locked="0" layoutInCell="1" allowOverlap="1" wp14:anchorId="20C72C40" wp14:editId="13F9442E">
+              <wp:anchor distT="0" distB="0" distL="114300" distR="114300" simplePos="0" relativeHeight="251662336" behindDoc="0" locked="0" layoutInCell="1" allowOverlap="1" wp14:anchorId="20C72C40" wp14:editId="13F9442E">
                 <wp:simplePos x="0" y="0"/>
                 <wp:positionH relativeFrom="column">
                   <wp:posOffset>1761969</wp:posOffset>
@@ -908,7 +916,7 @@
           </mc:Choice>
           <mc:Fallback>
             <w:pict>
-              <v:rect w14:anchorId="1C1A5007" id="Rectangle 166" o:spid="_x0000_s1026" style="position:absolute;margin-left:138.75pt;margin-top:42.3pt;width:24.45pt;height:22.4pt;z-index:251663360;visibility:visible;mso-wrap-style:square;mso-height-percent:0;mso-wrap-distance-left:9pt;mso-wrap-distance-top:0;mso-wrap-distance-right:9pt;mso-wrap-distance-bottom:0;mso-position-horizontal:absolute;mso-position-horizontal-relative:text;mso-position-vertical:absolute;mso-position-vertical-relative:text;mso-height-percent:0;mso-height-relative:margin;v-text-anchor:middle" o:gfxdata="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" filled="f" strokecolor="#1f4d78 [1604]" strokeweight="3pt"/>
+              <v:rect w14:anchorId="6265BD3A" id="Rectangle 166" o:spid="_x0000_s1026" style="position:absolute;margin-left:138.75pt;margin-top:42.3pt;width:24.45pt;height:22.4pt;z-index:251662336;visibility:visible;mso-wrap-style:square;mso-height-percent:0;mso-wrap-distance-left:9pt;mso-wrap-distance-top:0;mso-wrap-distance-right:9pt;mso-wrap-distance-bottom:0;mso-position-horizontal:absolute;mso-position-horizontal-relative:text;mso-position-vertical:absolute;mso-position-vertical-relative:text;mso-height-percent:0;mso-height-relative:margin;v-text-anchor:middle" o:gfxdata="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" filled="f" strokecolor="#1f4d78 [1604]" strokeweight="3pt"/>
             </w:pict>
           </mc:Fallback>
         </mc:AlternateContent>
@@ -919,7 +927,7 @@
           <w:lang w:eastAsia="fr-CH"/>
         </w:rPr>
         <w:drawing>
-          <wp:anchor distT="0" distB="0" distL="114300" distR="114300" simplePos="0" relativeHeight="251662336" behindDoc="0" locked="0" layoutInCell="1" allowOverlap="1" wp14:anchorId="5CB963A3" wp14:editId="4F3056A1">
+          <wp:anchor distT="0" distB="0" distL="114300" distR="114300" simplePos="0" relativeHeight="251661312" behindDoc="0" locked="0" layoutInCell="1" allowOverlap="1" wp14:anchorId="5CB963A3" wp14:editId="4F3056A1">
             <wp:simplePos x="0" y="0"/>
             <wp:positionH relativeFrom="margin">
               <wp:align>left</wp:align>
@@ -982,7 +990,7 @@
         <mc:AlternateContent>
           <mc:Choice Requires="wps">
             <w:drawing>
-              <wp:anchor distT="0" distB="0" distL="114300" distR="114300" simplePos="0" relativeHeight="251669504" behindDoc="0" locked="0" layoutInCell="1" allowOverlap="1" wp14:anchorId="0C784658" wp14:editId="7D2F4800">
+              <wp:anchor distT="0" distB="0" distL="114300" distR="114300" simplePos="0" relativeHeight="251668480" behindDoc="0" locked="0" layoutInCell="1" allowOverlap="1" wp14:anchorId="0C784658" wp14:editId="7D2F4800">
                 <wp:simplePos x="0" y="0"/>
                 <wp:positionH relativeFrom="margin">
                   <wp:align>right</wp:align>
@@ -1031,24 +1039,14 @@
                             <w:r>
                               <w:t xml:space="preserve">Figure </w:t>
                             </w:r>
-                            <w:r>
-                              <w:fldChar w:fldCharType="begin"/>
-                            </w:r>
-                            <w:r>
-                              <w:instrText xml:space="preserve"> SEQ Figure \* ARABIC </w:instrText>
-                            </w:r>
-                            <w:r>
-                              <w:fldChar w:fldCharType="separate"/>
-                            </w:r>
-                            <w:r>
-                              <w:rPr>
-                                <w:noProof/>
-                              </w:rPr>
-                              <w:t>4</w:t>
-                            </w:r>
-                            <w:r>
-                              <w:fldChar w:fldCharType="end"/>
-                            </w:r>
+                            <w:fldSimple w:instr=" SEQ Figure \* ARABIC ">
+                              <w:r>
+                                <w:rPr>
+                                  <w:noProof/>
+                                </w:rPr>
+                                <w:t>1</w:t>
+                              </w:r>
+                            </w:fldSimple>
                             <w:r>
                               <w:t xml:space="preserve"> Login via Facebook</w:t>
                             </w:r>
@@ -1069,7 +1067,7 @@
           </mc:Choice>
           <mc:Fallback>
             <w:pict>
-              <v:shape w14:anchorId="0C784658" id="Text Box 188" o:spid="_x0000_s1030" type="#_x0000_t202" style="position:absolute;margin-left:128.45pt;margin-top:305.45pt;width:179.65pt;height:.05pt;z-index:251669504;visibility:visible;mso-wrap-style:square;mso-wrap-distance-left:9pt;mso-wrap-distance-top:0;mso-wrap-distance-right:9pt;mso-wrap-distance-bottom:0;mso-position-horizontal:right;mso-position-horizontal-relative:margin;mso-position-vertical:absolute;mso-position-vertical-relative:text;v-text-anchor:top" o:gfxdata="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" stroked="f">
+              <v:shape w14:anchorId="0C784658" id="Text Box 188" o:spid="_x0000_s1030" type="#_x0000_t202" style="position:absolute;margin-left:128.45pt;margin-top:305.45pt;width:179.65pt;height:.05pt;z-index:251668480;visibility:visible;mso-wrap-style:square;mso-wrap-distance-left:9pt;mso-wrap-distance-top:0;mso-wrap-distance-right:9pt;mso-wrap-distance-bottom:0;mso-position-horizontal:right;mso-position-horizontal-relative:margin;mso-position-vertical:absolute;mso-position-vertical-relative:text;v-text-anchor:top" o:gfxdata="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" stroked="f">
                 <v:textbox style="mso-fit-shape-to-text:t" inset="0,0,0,0">
                   <w:txbxContent>
                     <w:p>
@@ -1086,24 +1084,14 @@
                       <w:r>
                         <w:t xml:space="preserve">Figure </w:t>
                       </w:r>
-                      <w:r>
-                        <w:fldChar w:fldCharType="begin"/>
-                      </w:r>
-                      <w:r>
-                        <w:instrText xml:space="preserve"> SEQ Figure \* ARABIC </w:instrText>
-                      </w:r>
-                      <w:r>
-                        <w:fldChar w:fldCharType="separate"/>
-                      </w:r>
-                      <w:r>
-                        <w:rPr>
-                          <w:noProof/>
-                        </w:rPr>
-                        <w:t>4</w:t>
-                      </w:r>
-                      <w:r>
-                        <w:fldChar w:fldCharType="end"/>
-                      </w:r>
+                      <w:fldSimple w:instr=" SEQ Figure \* ARABIC ">
+                        <w:r>
+                          <w:rPr>
+                            <w:noProof/>
+                          </w:rPr>
+                          <w:t>1</w:t>
+                        </w:r>
+                      </w:fldSimple>
                       <w:r>
                         <w:t xml:space="preserve"> Login via Facebook</w:t>
                       </w:r>
@@ -1124,7 +1112,7 @@
         <mc:AlternateContent>
           <mc:Choice Requires="wps">
             <w:drawing>
-              <wp:anchor distT="0" distB="0" distL="114300" distR="114300" simplePos="0" relativeHeight="251668480" behindDoc="0" locked="0" layoutInCell="1" allowOverlap="1" wp14:anchorId="19EA2462" wp14:editId="46828B28">
+              <wp:anchor distT="0" distB="0" distL="114300" distR="114300" simplePos="0" relativeHeight="251667456" behindDoc="0" locked="0" layoutInCell="1" allowOverlap="1" wp14:anchorId="19EA2462" wp14:editId="46828B28">
                 <wp:simplePos x="0" y="0"/>
                 <wp:positionH relativeFrom="margin">
                   <wp:align>left</wp:align>
@@ -1173,24 +1161,14 @@
                             <w:r>
                               <w:t xml:space="preserve">Figure </w:t>
                             </w:r>
-                            <w:r>
-                              <w:fldChar w:fldCharType="begin"/>
-                            </w:r>
-                            <w:r>
-                              <w:instrText xml:space="preserve"> SEQ Figure \* ARABIC </w:instrText>
-                            </w:r>
-                            <w:r>
-                              <w:fldChar w:fldCharType="separate"/>
-                            </w:r>
-                            <w:r>
-                              <w:rPr>
-                                <w:noProof/>
-                              </w:rPr>
-                              <w:t>5</w:t>
-                            </w:r>
-                            <w:r>
-                              <w:fldChar w:fldCharType="end"/>
-                            </w:r>
+                            <w:fldSimple w:instr=" SEQ Figure \* ARABIC ">
+                              <w:r>
+                                <w:rPr>
+                                  <w:noProof/>
+                                </w:rPr>
+                                <w:t>2</w:t>
+                              </w:r>
+                            </w:fldSimple>
                             <w:r>
                               <w:t xml:space="preserve"> Page d'accueil de l'application</w:t>
                             </w:r>
@@ -1211,7 +1189,7 @@
           </mc:Choice>
           <mc:Fallback>
             <w:pict>
-              <v:shape w14:anchorId="19EA2462" id="Text Box 187" o:spid="_x0000_s1031" type="#_x0000_t202" style="position:absolute;margin-left:0;margin-top:308.3pt;width:184.2pt;height:.05pt;z-index:251668480;visibility:visible;mso-wrap-style:square;mso-wrap-distance-left:9pt;mso-wrap-distance-top:0;mso-wrap-distance-right:9pt;mso-wrap-distance-bottom:0;mso-position-horizontal:left;mso-position-horizontal-relative:margin;mso-position-vertical:absolute;mso-position-vertical-relative:text;v-text-anchor:top" o:gfxdata="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" stroked="f">
+              <v:shape w14:anchorId="19EA2462" id="Text Box 187" o:spid="_x0000_s1031" type="#_x0000_t202" style="position:absolute;margin-left:0;margin-top:308.3pt;width:184.2pt;height:.05pt;z-index:251667456;visibility:visible;mso-wrap-style:square;mso-wrap-distance-left:9pt;mso-wrap-distance-top:0;mso-wrap-distance-right:9pt;mso-wrap-distance-bottom:0;mso-position-horizontal:left;mso-position-horizontal-relative:margin;mso-position-vertical:absolute;mso-position-vertical-relative:text;v-text-anchor:top" o:gfxdata="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" stroked="f">
                 <v:textbox style="mso-fit-shape-to-text:t" inset="0,0,0,0">
                   <w:txbxContent>
                     <w:p>
@@ -1228,24 +1206,14 @@
                       <w:r>
                         <w:t xml:space="preserve">Figure </w:t>
                       </w:r>
-                      <w:r>
-                        <w:fldChar w:fldCharType="begin"/>
-                      </w:r>
-                      <w:r>
-                        <w:instrText xml:space="preserve"> SEQ Figure \* ARABIC </w:instrText>
-                      </w:r>
-                      <w:r>
-                        <w:fldChar w:fldCharType="separate"/>
-                      </w:r>
-                      <w:r>
-                        <w:rPr>
-                          <w:noProof/>
-                        </w:rPr>
-                        <w:t>5</w:t>
-                      </w:r>
-                      <w:r>
-                        <w:fldChar w:fldCharType="end"/>
-                      </w:r>
+                      <w:fldSimple w:instr=" SEQ Figure \* ARABIC ">
+                        <w:r>
+                          <w:rPr>
+                            <w:noProof/>
+                          </w:rPr>
+                          <w:t>2</w:t>
+                        </w:r>
+                      </w:fldSimple>
                       <w:r>
                         <w:t xml:space="preserve"> Page d'accueil de l'application</w:t>
                       </w:r>
@@ -1264,7 +1232,7 @@
           <w:lang w:eastAsia="fr-CH"/>
         </w:rPr>
         <w:drawing>
-          <wp:anchor distT="0" distB="0" distL="114300" distR="114300" simplePos="0" relativeHeight="251667456" behindDoc="0" locked="0" layoutInCell="1" allowOverlap="1" wp14:anchorId="19216948" wp14:editId="31D0AA47">
+          <wp:anchor distT="0" distB="0" distL="114300" distR="114300" simplePos="0" relativeHeight="251666432" behindDoc="0" locked="0" layoutInCell="1" allowOverlap="1" wp14:anchorId="19216948" wp14:editId="31D0AA47">
             <wp:simplePos x="0" y="0"/>
             <wp:positionH relativeFrom="margin">
               <wp:posOffset>3516630</wp:posOffset>
@@ -1327,7 +1295,7 @@
         <mc:AlternateContent>
           <mc:Choice Requires="wps">
             <w:drawing>
-              <wp:anchor distT="0" distB="0" distL="114300" distR="114300" simplePos="0" relativeHeight="251665408" behindDoc="0" locked="0" layoutInCell="1" allowOverlap="1" wp14:anchorId="2D212555" wp14:editId="6BA208EA">
+              <wp:anchor distT="0" distB="0" distL="114300" distR="114300" simplePos="0" relativeHeight="251664384" behindDoc="0" locked="0" layoutInCell="1" allowOverlap="1" wp14:anchorId="2D212555" wp14:editId="6BA208EA">
                 <wp:simplePos x="0" y="0"/>
                 <wp:positionH relativeFrom="column">
                   <wp:posOffset>2257474</wp:posOffset>
@@ -1385,7 +1353,7 @@
           </mc:Choice>
           <mc:Fallback>
             <w:pict>
-              <v:shape w14:anchorId="67F0613E" id="Straight Arrow Connector 184" o:spid="_x0000_s1026" type="#_x0000_t32" style="position:absolute;margin-left:177.75pt;margin-top:44.45pt;width:84.9pt;height:82.85pt;z-index:251665408;visibility:visible;mso-wrap-style:square;mso-width-percent:0;mso-height-percent:0;mso-wrap-distance-left:9pt;mso-wrap-distance-top:0;mso-wrap-distance-right:9pt;mso-wrap-distance-bottom:0;mso-position-horizontal:absolute;mso-position-horizontal-relative:text;mso-position-vertical:absolute;mso-position-vertical-relative:text;mso-width-percent:0;mso-height-percent:0;mso-width-relative:margin;mso-height-relative:margin" o:gfxdata="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" strokecolor="#5b9bd5 [3204]" strokeweight=".5pt">
+              <v:shape w14:anchorId="7D91832D" id="Straight Arrow Connector 184" o:spid="_x0000_s1026" type="#_x0000_t32" style="position:absolute;margin-left:177.75pt;margin-top:44.45pt;width:84.9pt;height:82.85pt;z-index:251664384;visibility:visible;mso-wrap-style:square;mso-width-percent:0;mso-height-percent:0;mso-wrap-distance-left:9pt;mso-wrap-distance-top:0;mso-wrap-distance-right:9pt;mso-wrap-distance-bottom:0;mso-position-horizontal:absolute;mso-position-horizontal-relative:text;mso-position-vertical:absolute;mso-position-vertical-relative:text;mso-width-percent:0;mso-height-percent:0;mso-width-relative:margin;mso-height-relative:margin" o:gfxdata="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" strokecolor="#5b9bd5 [3204]" strokeweight=".5pt">
                 <v:stroke endarrow="block" joinstyle="miter"/>
               </v:shape>
             </w:pict>
@@ -1439,7 +1407,7 @@
         <mc:AlternateContent>
           <mc:Choice Requires="wpg">
             <w:drawing>
-              <wp:anchor distT="0" distB="0" distL="114300" distR="114300" simplePos="0" relativeHeight="251670528" behindDoc="0" locked="0" layoutInCell="1" allowOverlap="1" wp14:anchorId="423CED72" wp14:editId="366E12BE">
+              <wp:anchor distT="0" distB="0" distL="114300" distR="114300" simplePos="0" relativeHeight="251669504" behindDoc="0" locked="0" layoutInCell="1" allowOverlap="1" wp14:anchorId="423CED72" wp14:editId="366E12BE">
                 <wp:simplePos x="0" y="0"/>
                 <wp:positionH relativeFrom="margin">
                   <wp:posOffset>325156</wp:posOffset>
@@ -1677,24 +1645,14 @@
                               <w:r>
                                 <w:t xml:space="preserve">Figure </w:t>
                               </w:r>
-                              <w:r>
-                                <w:fldChar w:fldCharType="begin"/>
-                              </w:r>
-                              <w:r>
-                                <w:instrText xml:space="preserve"> SEQ Figure \* ARABIC </w:instrText>
-                              </w:r>
-                              <w:r>
-                                <w:fldChar w:fldCharType="separate"/>
-                              </w:r>
-                              <w:r>
-                                <w:rPr>
-                                  <w:noProof/>
-                                </w:rPr>
-                                <w:t>6</w:t>
-                              </w:r>
-                              <w:r>
-                                <w:fldChar w:fldCharType="end"/>
-                              </w:r>
+                              <w:fldSimple w:instr=" SEQ Figure \* ARABIC ">
+                                <w:r>
+                                  <w:rPr>
+                                    <w:noProof/>
+                                  </w:rPr>
+                                  <w:t>3</w:t>
+                                </w:r>
+                              </w:fldSimple>
                               <w:r>
                                 <w:t xml:space="preserve"> Création d'un Shoot</w:t>
                               </w:r>
@@ -1722,14 +1680,14 @@
           </mc:Choice>
           <mc:Fallback>
             <w:pict>
-              <v:group w14:anchorId="423CED72" id="Group 198" o:spid="_x0000_s1032" style="position:absolute;margin-left:25.6pt;margin-top:.65pt;width:427.25pt;height:246.55pt;z-index:251670528;mso-position-horizontal-relative:margin;mso-width-relative:margin;mso-height-relative:margin" coordorigin="-6867" coordsize="60843,36652" o:gfxdata="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">
-                <v:group id="Group 197" o:spid="_x0000_s1033" style="position:absolute;left:-6867;top:9289;width:40528;height:22134" coordorigin="-6867,403" coordsize="40529,22134" o:gfxdata="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">
-                  <v:rect id="Rectangle 191" o:spid="_x0000_s1034" style="position:absolute;left:-6867;top:403;width:5348;height:2847;visibility:visible;mso-wrap-style:square;v-text-anchor:middle" o:gfxdata="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" filled="f" strokecolor="#1f4d78 [1604]" strokeweight="3pt"/>
-                  <v:rect id="Rectangle 192" o:spid="_x0000_s1035" style="position:absolute;left:4403;top:19691;width:3105;height:2847;visibility:visible;mso-wrap-style:square;v-text-anchor:middle" o:gfxdata="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" filled="f" strokecolor="#1f4d78 [1604]" strokeweight="3pt"/>
-                  <v:shape id="Straight Arrow Connector 193" o:spid="_x0000_s1036" type="#_x0000_t32" style="position:absolute;left:-1520;top:1826;width:35181;height:4630;visibility:visible;mso-wrap-style:square" o:connectortype="straight" o:gfxdata="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" strokecolor="#5b9bd5 [3204]" strokeweight=".5pt">
+              <v:group w14:anchorId="423CED72" id="Group 198" o:spid="_x0000_s1032" style="position:absolute;margin-left:25.6pt;margin-top:.65pt;width:427.25pt;height:246.55pt;z-index:251669504;mso-position-horizontal-relative:margin;mso-width-relative:margin;mso-height-relative:margin" coordorigin="-6867" coordsize="60843,36652" o:gfxdata="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">
+                <v:group id="Group 197" o:spid="_x0000_s1033" style="position:absolute;left:-6867;top:9289;width:40528;height:22134" coordorigin="-6867,403" coordsize="40529,22134" o:gfxdata="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">
+                  <v:rect id="Rectangle 191" o:spid="_x0000_s1034" style="position:absolute;left:-6867;top:403;width:5348;height:2847;visibility:visible;mso-wrap-style:square;v-text-anchor:middle" o:gfxdata="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" filled="f" strokecolor="#1f4d78 [1604]" strokeweight="3pt"/>
+                  <v:rect id="Rectangle 192" o:spid="_x0000_s1035" style="position:absolute;left:4403;top:19691;width:3105;height:2847;visibility:visible;mso-wrap-style:square;v-text-anchor:middle" o:gfxdata="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" filled="f" strokecolor="#1f4d78 [1604]" strokeweight="3pt"/>
+                  <v:shape id="Straight Arrow Connector 193" o:spid="_x0000_s1036" type="#_x0000_t32" style="position:absolute;left:-1520;top:1826;width:35181;height:4630;visibility:visible;mso-wrap-style:square" o:connectortype="straight" o:gfxdata="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" strokecolor="#5b9bd5 [3204]" strokeweight=".5pt">
                     <v:stroke endarrow="block" joinstyle="miter"/>
                   </v:shape>
-                  <v:shape id="Straight Arrow Connector 194" o:spid="_x0000_s1037" type="#_x0000_t32" style="position:absolute;left:7507;top:8481;width:23543;height:12632;flip:y;visibility:visible;mso-wrap-style:square" o:connectortype="straight" o:gfxdata="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" strokecolor="#5b9bd5 [3204]" strokeweight=".5pt">
+                  <v:shape id="Straight Arrow Connector 194" o:spid="_x0000_s1037" type="#_x0000_t32" style="position:absolute;left:7507;top:8481;width:23543;height:12632;flip:y;visibility:visible;mso-wrap-style:square" o:connectortype="straight" o:gfxdata="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" strokecolor="#5b9bd5 [3204]" strokeweight=".5pt">
                     <v:stroke endarrow="block" joinstyle="miter"/>
                   </v:shape>
                 </v:group>
@@ -1752,11 +1710,11 @@
                   <v:path o:extrusionok="f" gradientshapeok="t" o:connecttype="rect"/>
                   <o:lock v:ext="edit" aspectratio="t"/>
                 </v:shapetype>
-                <v:shape id="Picture 195" o:spid="_x0000_s1038" type="#_x0000_t75" style="position:absolute;left:35109;width:18866;height:33381;visibility:visible;mso-wrap-style:square" o:gfxdata="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">
+                <v:shape id="Picture 195" o:spid="_x0000_s1038" type="#_x0000_t75" style="position:absolute;left:35109;width:18866;height:33381;visibility:visible;mso-wrap-style:square" o:gfxdata="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">
                   <v:imagedata r:id="rId13" o:title=""/>
                   <v:path arrowok="t"/>
                 </v:shape>
-                <v:shape id="Text Box 196" o:spid="_x0000_s1039" type="#_x0000_t202" style="position:absolute;left:35109;top:33985;width:18866;height:2667;visibility:visible;mso-wrap-style:square;v-text-anchor:top" o:gfxdata="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" stroked="f">
+                <v:shape id="Text Box 196" o:spid="_x0000_s1039" type="#_x0000_t202" style="position:absolute;left:35109;top:33985;width:18866;height:2667;visibility:visible;mso-wrap-style:square;v-text-anchor:top" o:gfxdata="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" stroked="f">
                   <v:textbox inset="0,0,0,0">
                     <w:txbxContent>
                       <w:p>
@@ -1770,24 +1728,14 @@
                         <w:r>
                           <w:t xml:space="preserve">Figure </w:t>
                         </w:r>
-                        <w:r>
-                          <w:fldChar w:fldCharType="begin"/>
-                        </w:r>
-                        <w:r>
-                          <w:instrText xml:space="preserve"> SEQ Figure \* ARABIC </w:instrText>
-                        </w:r>
-                        <w:r>
-                          <w:fldChar w:fldCharType="separate"/>
-                        </w:r>
-                        <w:r>
-                          <w:rPr>
-                            <w:noProof/>
-                          </w:rPr>
-                          <w:t>6</w:t>
-                        </w:r>
-                        <w:r>
-                          <w:fldChar w:fldCharType="end"/>
-                        </w:r>
+                        <w:fldSimple w:instr=" SEQ Figure \* ARABIC ">
+                          <w:r>
+                            <w:rPr>
+                              <w:noProof/>
+                            </w:rPr>
+                            <w:t>3</w:t>
+                          </w:r>
+                        </w:fldSimple>
                         <w:r>
                           <w:t xml:space="preserve"> Création d'un Shoot</w:t>
                         </w:r>
@@ -1850,24 +1798,14 @@
       <w:r>
         <w:t xml:space="preserve">Figure </w:t>
       </w:r>
-      <w:r>
-        <w:fldChar w:fldCharType="begin"/>
-      </w:r>
-      <w:r>
-        <w:instrText xml:space="preserve"> SEQ Figure \* ARABIC </w:instrText>
-      </w:r>
-      <w:r>
-        <w:fldChar w:fldCharType="separate"/>
-      </w:r>
-      <w:r>
-        <w:rPr>
-          <w:noProof/>
-        </w:rPr>
-        <w:t>7</w:t>
-      </w:r>
-      <w:r>
-        <w:fldChar w:fldCharType="end"/>
-      </w:r>
+      <w:fldSimple w:instr=" SEQ Figure \* ARABIC ">
+        <w:r>
+          <w:rPr>
+            <w:noProof/>
+          </w:rPr>
+          <w:t>4</w:t>
+        </w:r>
+      </w:fldSimple>
       <w:r>
         <w:t xml:space="preserve"> Dashboard première connexion</w:t>
       </w:r>
@@ -1882,6 +1820,7 @@
         <w:rPr>
           <w:lang w:eastAsia="fr-CH"/>
         </w:rPr>
+        <w:lastRenderedPageBreak/>
         <w:t>Après sa connexion l’utilisateur arrive successivement sur une page « Dashboard » qui lui explique ce qu’il doit faire pour continuer, puis sur la création d’un Shoot où les champs sont faciles à comprendre et le bouton ne s’active que si les champs sont justes.</w:t>
       </w:r>
     </w:p>
@@ -1894,11 +1833,10 @@
           <w:noProof/>
           <w:lang w:eastAsia="fr-CH"/>
         </w:rPr>
-        <w:lastRenderedPageBreak/>
         <mc:AlternateContent>
           <mc:Choice Requires="wps">
             <w:drawing>
-              <wp:anchor distT="0" distB="0" distL="114300" distR="114300" simplePos="0" relativeHeight="251672576" behindDoc="0" locked="0" layoutInCell="1" allowOverlap="1" wp14:anchorId="04150943" wp14:editId="3610FA6D">
+              <wp:anchor distT="0" distB="0" distL="114300" distR="114300" simplePos="0" relativeHeight="251671552" behindDoc="0" locked="0" layoutInCell="1" allowOverlap="1" wp14:anchorId="04150943" wp14:editId="3610FA6D">
                 <wp:simplePos x="0" y="0"/>
                 <wp:positionH relativeFrom="column">
                   <wp:posOffset>1946921</wp:posOffset>
@@ -1956,7 +1894,7 @@
           </mc:Choice>
           <mc:Fallback>
             <w:pict>
-              <v:shape w14:anchorId="4A67AE3E" id="Straight Arrow Connector 201" o:spid="_x0000_s1026" type="#_x0000_t32" style="position:absolute;margin-left:153.3pt;margin-top:67.2pt;width:146.05pt;height:137.2pt;flip:y;z-index:251672576;visibility:visible;mso-wrap-style:square;mso-width-percent:0;mso-height-percent:0;mso-wrap-distance-left:9pt;mso-wrap-distance-top:0;mso-wrap-distance-right:9pt;mso-wrap-distance-bottom:0;mso-position-horizontal:absolute;mso-position-horizontal-relative:text;mso-position-vertical:absolute;mso-position-vertical-relative:text;mso-width-percent:0;mso-height-percent:0;mso-width-relative:margin;mso-height-relative:margin" o:gfxdata="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" strokecolor="#5b9bd5 [3204]" strokeweight=".5pt">
+              <v:shape w14:anchorId="550587D6" id="Straight Arrow Connector 201" o:spid="_x0000_s1026" type="#_x0000_t32" style="position:absolute;margin-left:153.3pt;margin-top:67.2pt;width:146.05pt;height:137.2pt;flip:y;z-index:251671552;visibility:visible;mso-wrap-style:square;mso-width-percent:0;mso-height-percent:0;mso-wrap-distance-left:9pt;mso-wrap-distance-top:0;mso-wrap-distance-right:9pt;mso-wrap-distance-bottom:0;mso-position-horizontal:absolute;mso-position-horizontal-relative:text;mso-position-vertical:absolute;mso-position-vertical-relative:text;mso-width-percent:0;mso-height-percent:0;mso-width-relative:margin;mso-height-relative:margin" o:gfxdata="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" strokecolor="#5b9bd5 [3204]" strokeweight=".5pt">
                 <v:stroke endarrow="block" joinstyle="miter"/>
               </v:shape>
             </w:pict>
@@ -1971,7 +1909,7 @@
         <mc:AlternateContent>
           <mc:Choice Requires="wps">
             <w:drawing>
-              <wp:anchor distT="0" distB="0" distL="114300" distR="114300" simplePos="0" relativeHeight="251674624" behindDoc="0" locked="0" layoutInCell="1" allowOverlap="1" wp14:anchorId="4463EC15" wp14:editId="4864BC38">
+              <wp:anchor distT="0" distB="0" distL="114300" distR="114300" simplePos="0" relativeHeight="251673600" behindDoc="0" locked="0" layoutInCell="1" allowOverlap="1" wp14:anchorId="4463EC15" wp14:editId="4864BC38">
                 <wp:simplePos x="0" y="0"/>
                 <wp:positionH relativeFrom="column">
                   <wp:posOffset>3889375</wp:posOffset>
@@ -2017,24 +1955,14 @@
                             <w:r>
                               <w:t xml:space="preserve">Figure </w:t>
                             </w:r>
-                            <w:r>
-                              <w:fldChar w:fldCharType="begin"/>
-                            </w:r>
-                            <w:r>
-                              <w:instrText xml:space="preserve"> SEQ Figure \* ARABIC </w:instrText>
-                            </w:r>
-                            <w:r>
-                              <w:fldChar w:fldCharType="separate"/>
-                            </w:r>
-                            <w:r>
-                              <w:rPr>
-                                <w:noProof/>
-                              </w:rPr>
-                              <w:t>8</w:t>
-                            </w:r>
-                            <w:r>
-                              <w:fldChar w:fldCharType="end"/>
-                            </w:r>
+                            <w:fldSimple w:instr=" SEQ Figure \* ARABIC ">
+                              <w:r>
+                                <w:rPr>
+                                  <w:noProof/>
+                                </w:rPr>
+                                <w:t>5</w:t>
+                              </w:r>
+                            </w:fldSimple>
                             <w:r>
                               <w:t xml:space="preserve"> Remplissage d'un Shoot</w:t>
                             </w:r>
@@ -2055,7 +1983,7 @@
           </mc:Choice>
           <mc:Fallback>
             <w:pict>
-              <v:shape w14:anchorId="4463EC15" id="Text Box 203" o:spid="_x0000_s1040" type="#_x0000_t202" style="position:absolute;margin-left:306.25pt;margin-top:268.75pt;width:147.35pt;height:.05pt;z-index:251674624;visibility:visible;mso-wrap-style:square;mso-wrap-distance-left:9pt;mso-wrap-distance-top:0;mso-wrap-distance-right:9pt;mso-wrap-distance-bottom:0;mso-position-horizontal:absolute;mso-position-horizontal-relative:text;mso-position-vertical:absolute;mso-position-vertical-relative:text;v-text-anchor:top" o:gfxdata="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" stroked="f">
+              <v:shape w14:anchorId="4463EC15" id="Text Box 203" o:spid="_x0000_s1040" type="#_x0000_t202" style="position:absolute;margin-left:306.25pt;margin-top:268.75pt;width:147.35pt;height:.05pt;z-index:251673600;visibility:visible;mso-wrap-style:square;mso-wrap-distance-left:9pt;mso-wrap-distance-top:0;mso-wrap-distance-right:9pt;mso-wrap-distance-bottom:0;mso-position-horizontal:absolute;mso-position-horizontal-relative:text;mso-position-vertical:absolute;mso-position-vertical-relative:text;v-text-anchor:top" o:gfxdata="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" stroked="f">
                 <v:textbox style="mso-fit-shape-to-text:t" inset="0,0,0,0">
                   <w:txbxContent>
                     <w:p>
@@ -2069,24 +1997,14 @@
                       <w:r>
                         <w:t xml:space="preserve">Figure </w:t>
                       </w:r>
-                      <w:r>
-                        <w:fldChar w:fldCharType="begin"/>
-                      </w:r>
-                      <w:r>
-                        <w:instrText xml:space="preserve"> SEQ Figure \* ARABIC </w:instrText>
-                      </w:r>
-                      <w:r>
-                        <w:fldChar w:fldCharType="separate"/>
-                      </w:r>
-                      <w:r>
-                        <w:rPr>
-                          <w:noProof/>
-                        </w:rPr>
-                        <w:t>8</w:t>
-                      </w:r>
-                      <w:r>
-                        <w:fldChar w:fldCharType="end"/>
-                      </w:r>
+                      <w:fldSimple w:instr=" SEQ Figure \* ARABIC ">
+                        <w:r>
+                          <w:rPr>
+                            <w:noProof/>
+                          </w:rPr>
+                          <w:t>5</w:t>
+                        </w:r>
+                      </w:fldSimple>
                       <w:r>
                         <w:t xml:space="preserve"> Remplissage d'un Shoot</w:t>
                       </w:r>
@@ -2105,7 +2023,7 @@
           <w:lang w:eastAsia="fr-CH"/>
         </w:rPr>
         <w:drawing>
-          <wp:anchor distT="0" distB="0" distL="114300" distR="114300" simplePos="0" relativeHeight="251673600" behindDoc="0" locked="0" layoutInCell="1" allowOverlap="1" wp14:anchorId="5B957AF9" wp14:editId="109B7901">
+          <wp:anchor distT="0" distB="0" distL="114300" distR="114300" simplePos="0" relativeHeight="251672576" behindDoc="0" locked="0" layoutInCell="1" allowOverlap="1" wp14:anchorId="5B957AF9" wp14:editId="109B7901">
             <wp:simplePos x="0" y="0"/>
             <wp:positionH relativeFrom="margin">
               <wp:align>right</wp:align>
@@ -2162,7 +2080,7 @@
         <mc:AlternateContent>
           <mc:Choice Requires="wps">
             <w:drawing>
-              <wp:anchor distT="0" distB="0" distL="114300" distR="114300" simplePos="0" relativeHeight="251671552" behindDoc="0" locked="0" layoutInCell="1" allowOverlap="1" wp14:anchorId="377DC6F9" wp14:editId="6F470D5B">
+              <wp:anchor distT="0" distB="0" distL="114300" distR="114300" simplePos="0" relativeHeight="251670528" behindDoc="0" locked="0" layoutInCell="1" allowOverlap="1" wp14:anchorId="377DC6F9" wp14:editId="6F470D5B">
                 <wp:simplePos x="0" y="0"/>
                 <wp:positionH relativeFrom="column">
                   <wp:posOffset>-71659</wp:posOffset>
@@ -2220,7 +2138,7 @@
           </mc:Choice>
           <mc:Fallback>
             <w:pict>
-              <v:rect w14:anchorId="10D5DD5B" id="Rectangle 200" o:spid="_x0000_s1026" style="position:absolute;margin-left:-5.65pt;margin-top:182.7pt;width:156.9pt;height:46.2pt;z-index:251671552;visibility:visible;mso-wrap-style:square;mso-wrap-distance-left:9pt;mso-wrap-distance-top:0;mso-wrap-distance-right:9pt;mso-wrap-distance-bottom:0;mso-position-horizontal:absolute;mso-position-horizontal-relative:text;mso-position-vertical:absolute;mso-position-vertical-relative:text;v-text-anchor:middle" o:gfxdata="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" filled="f" strokecolor="#1f4d78 [1604]" strokeweight="2.25pt"/>
+              <v:rect w14:anchorId="68B671A1" id="Rectangle 200" o:spid="_x0000_s1026" style="position:absolute;margin-left:-5.65pt;margin-top:182.7pt;width:156.9pt;height:46.2pt;z-index:251670528;visibility:visible;mso-wrap-style:square;mso-wrap-distance-left:9pt;mso-wrap-distance-top:0;mso-wrap-distance-right:9pt;mso-wrap-distance-bottom:0;mso-position-horizontal:absolute;mso-position-horizontal-relative:text;mso-position-vertical:absolute;mso-position-vertical-relative:text;v-text-anchor:middle" o:gfxdata="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" filled="f" strokecolor="#1f4d78 [1604]" strokeweight="2.25pt"/>
             </w:pict>
           </mc:Fallback>
         </mc:AlternateContent>
@@ -2274,24 +2192,14 @@
       <w:r>
         <w:t xml:space="preserve">Figure </w:t>
       </w:r>
-      <w:r>
-        <w:fldChar w:fldCharType="begin"/>
-      </w:r>
-      <w:r>
-        <w:instrText xml:space="preserve"> SEQ Figure \* ARABIC </w:instrText>
-      </w:r>
-      <w:r>
-        <w:fldChar w:fldCharType="separate"/>
-      </w:r>
-      <w:r>
-        <w:rPr>
-          <w:noProof/>
-        </w:rPr>
-        <w:t>9</w:t>
-      </w:r>
-      <w:r>
-        <w:fldChar w:fldCharType="end"/>
-      </w:r>
+      <w:fldSimple w:instr=" SEQ Figure \* ARABIC ">
+        <w:r>
+          <w:rPr>
+            <w:noProof/>
+          </w:rPr>
+          <w:t>6</w:t>
+        </w:r>
+      </w:fldSimple>
       <w:r>
         <w:t xml:space="preserve"> Vue editShoot vide d'informations</w:t>
       </w:r>
@@ -2332,55 +2240,1284 @@
         <w:rPr>
           <w:lang w:eastAsia="fr-CH"/>
         </w:rPr>
-        <w:t xml:space="preserve"> vont s’ajouter automatiquement selon ses informations précédentes. Il peut aussi terminer son </w:t>
-      </w:r>
-      <w:r>
-        <w:rPr>
-          <w:i/>
-          <w:lang w:eastAsia="fr-CH"/>
-        </w:rPr>
-        <w:t>Shoot</w:t>
-      </w:r>
-      <w:r>
-        <w:rPr>
-          <w:lang w:eastAsia="fr-CH"/>
-        </w:rPr>
-        <w:t xml:space="preserve"> à n’importe quel moment. Si la connexion est perdue ou qu’il revient sur la page </w:t>
-      </w:r>
-      <w:r>
-        <w:rPr>
-          <w:i/>
-          <w:lang w:eastAsia="fr-CH"/>
-        </w:rPr>
-        <w:t>Home</w:t>
-      </w:r>
-      <w:r>
-        <w:rPr>
-          <w:lang w:eastAsia="fr-CH"/>
-        </w:rPr>
-        <w:t xml:space="preserve"> (</w:t>
-      </w:r>
-      <w:r>
-        <w:rPr>
-          <w:i/>
-          <w:lang w:eastAsia="fr-CH"/>
-        </w:rPr>
-        <w:t>Dashboard</w:t>
-      </w:r>
-      <w:r>
-        <w:rPr>
-          <w:lang w:eastAsia="fr-CH"/>
-        </w:rPr>
-        <w:t>) l’état du Shoot sera visible et il pourra reprendre d’où il a terminé.</w:t>
+        <w:t xml:space="preserve"> vont s’ajouter automatiquement selon ses informations précédentes. </w:t>
+      </w:r>
+    </w:p>
+    <w:p>
+      <w:pPr>
+        <w:keepNext/>
+      </w:pPr>
+      <w:r>
+        <w:rPr>
+          <w:noProof/>
+          <w:lang w:eastAsia="fr-CH"/>
+        </w:rPr>
+        <mc:AlternateContent>
+          <mc:Choice Requires="wps">
+            <w:drawing>
+              <wp:anchor distT="0" distB="0" distL="114300" distR="114300" simplePos="0" relativeHeight="251687936" behindDoc="0" locked="0" layoutInCell="1" allowOverlap="1">
+                <wp:simplePos x="0" y="0"/>
+                <wp:positionH relativeFrom="column">
+                  <wp:posOffset>3109651</wp:posOffset>
+                </wp:positionH>
+                <wp:positionV relativeFrom="paragraph">
+                  <wp:posOffset>777875</wp:posOffset>
+                </wp:positionV>
+                <wp:extent cx="45719" cy="1113183"/>
+                <wp:effectExtent l="609600" t="19050" r="50165" b="106045"/>
+                <wp:wrapNone/>
+                <wp:docPr id="17" name="Elbow Connector 17"/>
+                <wp:cNvGraphicFramePr/>
+                <a:graphic xmlns:a="http://schemas.openxmlformats.org/drawingml/2006/main">
+                  <a:graphicData uri="http://schemas.microsoft.com/office/word/2010/wordprocessingShape">
+                    <wps:wsp>
+                      <wps:cNvCnPr/>
+                      <wps:spPr>
+                        <a:xfrm flipH="1">
+                          <a:off x="0" y="0"/>
+                          <a:ext cx="45719" cy="1113183"/>
+                        </a:xfrm>
+                        <a:prstGeom prst="bentConnector3">
+                          <a:avLst>
+                            <a:gd name="adj1" fmla="val 1405269"/>
+                          </a:avLst>
+                        </a:prstGeom>
+                        <a:ln w="38100">
+                          <a:tailEnd type="triangle"/>
+                        </a:ln>
+                      </wps:spPr>
+                      <wps:style>
+                        <a:lnRef idx="1">
+                          <a:schemeClr val="accent1"/>
+                        </a:lnRef>
+                        <a:fillRef idx="0">
+                          <a:schemeClr val="accent1"/>
+                        </a:fillRef>
+                        <a:effectRef idx="0">
+                          <a:schemeClr val="accent1"/>
+                        </a:effectRef>
+                        <a:fontRef idx="minor">
+                          <a:schemeClr val="tx1"/>
+                        </a:fontRef>
+                      </wps:style>
+                      <wps:bodyPr/>
+                    </wps:wsp>
+                  </a:graphicData>
+                </a:graphic>
+                <wp14:sizeRelH relativeFrom="margin">
+                  <wp14:pctWidth>0</wp14:pctWidth>
+                </wp14:sizeRelH>
+                <wp14:sizeRelV relativeFrom="margin">
+                  <wp14:pctHeight>0</wp14:pctHeight>
+                </wp14:sizeRelV>
+              </wp:anchor>
+            </w:drawing>
+          </mc:Choice>
+          <mc:Fallback>
+            <w:pict>
+              <v:shapetype w14:anchorId="0E57248B" id="_x0000_t34" coordsize="21600,21600" o:spt="34" o:oned="t" adj="10800" path="m,l@0,0@0,21600,21600,21600e" filled="f">
+                <v:stroke joinstyle="miter"/>
+                <v:formulas>
+                  <v:f eqn="val #0"/>
+                </v:formulas>
+                <v:path arrowok="t" fillok="f" o:connecttype="none"/>
+                <v:handles>
+                  <v:h position="#0,center"/>
+                </v:handles>
+                <o:lock v:ext="edit" shapetype="t"/>
+              </v:shapetype>
+              <v:shape id="Elbow Connector 17" o:spid="_x0000_s1026" type="#_x0000_t34" style="position:absolute;margin-left:244.85pt;margin-top:61.25pt;width:3.6pt;height:87.65pt;flip:x;z-index:251687936;visibility:visible;mso-wrap-style:square;mso-width-percent:0;mso-height-percent:0;mso-wrap-distance-left:9pt;mso-wrap-distance-top:0;mso-wrap-distance-right:9pt;mso-wrap-distance-bottom:0;mso-position-horizontal:absolute;mso-position-horizontal-relative:text;mso-position-vertical:absolute;mso-position-vertical-relative:text;mso-width-percent:0;mso-height-percent:0;mso-width-relative:margin;mso-height-relative:margin" o:gfxdata="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" adj="303538" strokecolor="#5b9bd5 [3204]" strokeweight="3pt">
+                <v:stroke endarrow="block"/>
+              </v:shape>
+            </w:pict>
+          </mc:Fallback>
+        </mc:AlternateContent>
+      </w:r>
+      <w:r>
+        <w:rPr>
+          <w:noProof/>
+          <w:lang w:eastAsia="fr-CH"/>
+        </w:rPr>
+        <mc:AlternateContent>
+          <mc:Choice Requires="wps">
+            <w:drawing>
+              <wp:anchor distT="0" distB="0" distL="114300" distR="114300" simplePos="0" relativeHeight="251686912" behindDoc="0" locked="0" layoutInCell="1" allowOverlap="1">
+                <wp:simplePos x="0" y="0"/>
+                <wp:positionH relativeFrom="margin">
+                  <wp:posOffset>3163322</wp:posOffset>
+                </wp:positionH>
+                <wp:positionV relativeFrom="paragraph">
+                  <wp:posOffset>1525297</wp:posOffset>
+                </wp:positionV>
+                <wp:extent cx="2570645" cy="1009815"/>
+                <wp:effectExtent l="0" t="0" r="20320" b="19050"/>
+                <wp:wrapNone/>
+                <wp:docPr id="16" name="Text Box 16"/>
+                <wp:cNvGraphicFramePr/>
+                <a:graphic xmlns:a="http://schemas.openxmlformats.org/drawingml/2006/main">
+                  <a:graphicData uri="http://schemas.microsoft.com/office/word/2010/wordprocessingShape">
+                    <wps:wsp>
+                      <wps:cNvSpPr txBox="1"/>
+                      <wps:spPr>
+                        <a:xfrm>
+                          <a:off x="0" y="0"/>
+                          <a:ext cx="2570645" cy="1009815"/>
+                        </a:xfrm>
+                        <a:prstGeom prst="rect">
+                          <a:avLst/>
+                        </a:prstGeom>
+                        <a:solidFill>
+                          <a:schemeClr val="lt1"/>
+                        </a:solidFill>
+                        <a:ln w="6350">
+                          <a:solidFill>
+                            <a:prstClr val="black"/>
+                          </a:solidFill>
+                        </a:ln>
+                      </wps:spPr>
+                      <wps:txbx>
+                        <w:txbxContent>
+                          <w:p>
+                            <w:r>
+                              <w:t xml:space="preserve">Si une erreur apparaît lors de l’entrée des </w:t>
+                            </w:r>
+                            <w:r>
+                              <w:rPr>
+                                <w:i/>
+                              </w:rPr>
+                              <w:t>Shoots</w:t>
+                            </w:r>
+                            <w:r>
+                              <w:rPr>
+                                <w:i/>
+                              </w:rPr>
+                              <w:t xml:space="preserve"> </w:t>
+                            </w:r>
+                            <w:r>
+                              <w:t>le système de toasts va en informer le client et la ligne précédemment ajoutée au tableau disparaîtra</w:t>
+                            </w:r>
+                          </w:p>
+                        </w:txbxContent>
+                      </wps:txbx>
+                      <wps:bodyPr rot="0" spcFirstLastPara="0" vertOverflow="overflow" horzOverflow="overflow" vert="horz" wrap="square" lIns="91440" tIns="45720" rIns="91440" bIns="45720" numCol="1" spcCol="0" rtlCol="0" fromWordArt="0" anchor="t" anchorCtr="0" forceAA="0" compatLnSpc="1">
+                        <a:prstTxWarp prst="textNoShape">
+                          <a:avLst/>
+                        </a:prstTxWarp>
+                        <a:noAutofit/>
+                      </wps:bodyPr>
+                    </wps:wsp>
+                  </a:graphicData>
+                </a:graphic>
+                <wp14:sizeRelH relativeFrom="margin">
+                  <wp14:pctWidth>0</wp14:pctWidth>
+                </wp14:sizeRelH>
+                <wp14:sizeRelV relativeFrom="margin">
+                  <wp14:pctHeight>0</wp14:pctHeight>
+                </wp14:sizeRelV>
+              </wp:anchor>
+            </w:drawing>
+          </mc:Choice>
+          <mc:Fallback>
+            <w:pict>
+              <v:shape id="Text Box 16" o:spid="_x0000_s1041" type="#_x0000_t202" style="position:absolute;margin-left:249.1pt;margin-top:120.1pt;width:202.4pt;height:79.5pt;z-index:251686912;visibility:visible;mso-wrap-style:square;mso-width-percent:0;mso-height-percent:0;mso-wrap-distance-left:9pt;mso-wrap-distance-top:0;mso-wrap-distance-right:9pt;mso-wrap-distance-bottom:0;mso-position-horizontal:absolute;mso-position-horizontal-relative:margin;mso-position-vertical:absolute;mso-position-vertical-relative:text;mso-width-percent:0;mso-height-percent:0;mso-width-relative:margin;mso-height-relative:margin;v-text-anchor:top" o:gfxdata="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" fillcolor="white [3201]" strokeweight=".5pt">
+                <v:textbox>
+                  <w:txbxContent>
+                    <w:p>
+                      <w:r>
+                        <w:t xml:space="preserve">Si une erreur apparaît lors de l’entrée des </w:t>
+                      </w:r>
+                      <w:r>
+                        <w:rPr>
+                          <w:i/>
+                        </w:rPr>
+                        <w:t>Shoots</w:t>
+                      </w:r>
+                      <w:r>
+                        <w:rPr>
+                          <w:i/>
+                        </w:rPr>
+                        <w:t xml:space="preserve"> </w:t>
+                      </w:r>
+                      <w:r>
+                        <w:t>le système de toasts va en informer le client et la ligne précédemment ajoutée au tableau disparaîtra</w:t>
+                      </w:r>
+                    </w:p>
+                  </w:txbxContent>
+                </v:textbox>
+                <w10:wrap anchorx="margin"/>
+              </v:shape>
+            </w:pict>
+          </mc:Fallback>
+        </mc:AlternateContent>
+      </w:r>
+      <w:r>
+        <w:rPr>
+          <w:noProof/>
+          <w:lang w:eastAsia="fr-CH"/>
+        </w:rPr>
+        <mc:AlternateContent>
+          <mc:Choice Requires="wps">
+            <w:drawing>
+              <wp:anchor distT="0" distB="0" distL="114300" distR="114300" simplePos="0" relativeHeight="251680768" behindDoc="0" locked="0" layoutInCell="1" allowOverlap="1">
+                <wp:simplePos x="0" y="0"/>
+                <wp:positionH relativeFrom="column">
+                  <wp:posOffset>1907015</wp:posOffset>
+                </wp:positionH>
+                <wp:positionV relativeFrom="paragraph">
+                  <wp:posOffset>3067850</wp:posOffset>
+                </wp:positionV>
+                <wp:extent cx="866693" cy="150716"/>
+                <wp:effectExtent l="19050" t="76200" r="0" b="20955"/>
+                <wp:wrapNone/>
+                <wp:docPr id="10" name="Straight Arrow Connector 10"/>
+                <wp:cNvGraphicFramePr/>
+                <a:graphic xmlns:a="http://schemas.openxmlformats.org/drawingml/2006/main">
+                  <a:graphicData uri="http://schemas.microsoft.com/office/word/2010/wordprocessingShape">
+                    <wps:wsp>
+                      <wps:cNvCnPr/>
+                      <wps:spPr>
+                        <a:xfrm flipV="1">
+                          <a:off x="0" y="0"/>
+                          <a:ext cx="866693" cy="150716"/>
+                        </a:xfrm>
+                        <a:prstGeom prst="straightConnector1">
+                          <a:avLst/>
+                        </a:prstGeom>
+                        <a:ln w="38100">
+                          <a:tailEnd type="triangle"/>
+                        </a:ln>
+                      </wps:spPr>
+                      <wps:style>
+                        <a:lnRef idx="1">
+                          <a:schemeClr val="accent1"/>
+                        </a:lnRef>
+                        <a:fillRef idx="0">
+                          <a:schemeClr val="accent1"/>
+                        </a:fillRef>
+                        <a:effectRef idx="0">
+                          <a:schemeClr val="accent1"/>
+                        </a:effectRef>
+                        <a:fontRef idx="minor">
+                          <a:schemeClr val="tx1"/>
+                        </a:fontRef>
+                      </wps:style>
+                      <wps:bodyPr/>
+                    </wps:wsp>
+                  </a:graphicData>
+                </a:graphic>
+                <wp14:sizeRelH relativeFrom="margin">
+                  <wp14:pctWidth>0</wp14:pctWidth>
+                </wp14:sizeRelH>
+                <wp14:sizeRelV relativeFrom="margin">
+                  <wp14:pctHeight>0</wp14:pctHeight>
+                </wp14:sizeRelV>
+              </wp:anchor>
+            </w:drawing>
+          </mc:Choice>
+          <mc:Fallback>
+            <w:pict>
+              <v:shape w14:anchorId="45CBE945" id="Straight Arrow Connector 10" o:spid="_x0000_s1026" type="#_x0000_t32" style="position:absolute;margin-left:150.15pt;margin-top:241.55pt;width:68.25pt;height:11.85pt;flip:y;z-index:251680768;visibility:visible;mso-wrap-style:square;mso-width-percent:0;mso-height-percent:0;mso-wrap-distance-left:9pt;mso-wrap-distance-top:0;mso-wrap-distance-right:9pt;mso-wrap-distance-bottom:0;mso-position-horizontal:absolute;mso-position-horizontal-relative:text;mso-position-vertical:absolute;mso-position-vertical-relative:text;mso-width-percent:0;mso-height-percent:0;mso-width-relative:margin;mso-height-relative:margin" o:gfxdata="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" strokecolor="#5b9bd5 [3204]" strokeweight="3pt">
+                <v:stroke endarrow="block" joinstyle="miter"/>
+              </v:shape>
+            </w:pict>
+          </mc:Fallback>
+        </mc:AlternateContent>
+      </w:r>
+      <w:r>
+        <w:rPr>
+          <w:noProof/>
+          <w:lang w:eastAsia="fr-CH"/>
+        </w:rPr>
+        <mc:AlternateContent>
+          <mc:Choice Requires="wps">
+            <w:drawing>
+              <wp:anchor distT="0" distB="0" distL="114300" distR="114300" simplePos="0" relativeHeight="251681792" behindDoc="0" locked="0" layoutInCell="1" allowOverlap="1">
+                <wp:simplePos x="0" y="0"/>
+                <wp:positionH relativeFrom="margin">
+                  <wp:align>right</wp:align>
+                </wp:positionH>
+                <wp:positionV relativeFrom="paragraph">
+                  <wp:posOffset>2598668</wp:posOffset>
+                </wp:positionV>
+                <wp:extent cx="2869482" cy="866692"/>
+                <wp:effectExtent l="0" t="0" r="26670" b="10160"/>
+                <wp:wrapNone/>
+                <wp:docPr id="11" name="Text Box 11"/>
+                <wp:cNvGraphicFramePr/>
+                <a:graphic xmlns:a="http://schemas.openxmlformats.org/drawingml/2006/main">
+                  <a:graphicData uri="http://schemas.microsoft.com/office/word/2010/wordprocessingShape">
+                    <wps:wsp>
+                      <wps:cNvSpPr txBox="1"/>
+                      <wps:spPr>
+                        <a:xfrm>
+                          <a:off x="0" y="0"/>
+                          <a:ext cx="2869482" cy="866692"/>
+                        </a:xfrm>
+                        <a:prstGeom prst="rect">
+                          <a:avLst/>
+                        </a:prstGeom>
+                        <a:solidFill>
+                          <a:schemeClr val="lt1"/>
+                        </a:solidFill>
+                        <a:ln w="6350">
+                          <a:solidFill>
+                            <a:prstClr val="black"/>
+                          </a:solidFill>
+                        </a:ln>
+                      </wps:spPr>
+                      <wps:txbx>
+                        <w:txbxContent>
+                          <w:p>
+                            <w:r>
+                              <w:t xml:space="preserve">L’on peut voir que </w:t>
+                            </w:r>
+                            <w:r>
+                              <w:rPr>
+                                <w:i/>
+                              </w:rPr>
+                              <w:t>l’End</w:t>
+                            </w:r>
+                            <w:r>
+                              <w:rPr>
+                                <w:i/>
+                              </w:rPr>
+                              <w:t xml:space="preserve"> </w:t>
+                            </w:r>
+                            <w:r>
+                              <w:t xml:space="preserve">a été rajoutée avec succès avec ce toast qui apparaît et qui nous informe de la progression du </w:t>
+                            </w:r>
+                            <w:r>
+                              <w:rPr>
+                                <w:i/>
+                              </w:rPr>
+                              <w:t>Shoot</w:t>
+                            </w:r>
+                            <w:r>
+                              <w:t>.</w:t>
+                            </w:r>
+                          </w:p>
+                        </w:txbxContent>
+                      </wps:txbx>
+                      <wps:bodyPr rot="0" spcFirstLastPara="0" vertOverflow="overflow" horzOverflow="overflow" vert="horz" wrap="square" lIns="91440" tIns="45720" rIns="91440" bIns="45720" numCol="1" spcCol="0" rtlCol="0" fromWordArt="0" anchor="t" anchorCtr="0" forceAA="0" compatLnSpc="1">
+                        <a:prstTxWarp prst="textNoShape">
+                          <a:avLst/>
+                        </a:prstTxWarp>
+                        <a:noAutofit/>
+                      </wps:bodyPr>
+                    </wps:wsp>
+                  </a:graphicData>
+                </a:graphic>
+                <wp14:sizeRelH relativeFrom="margin">
+                  <wp14:pctWidth>0</wp14:pctWidth>
+                </wp14:sizeRelH>
+                <wp14:sizeRelV relativeFrom="margin">
+                  <wp14:pctHeight>0</wp14:pctHeight>
+                </wp14:sizeRelV>
+              </wp:anchor>
+            </w:drawing>
+          </mc:Choice>
+          <mc:Fallback>
+            <w:pict>
+              <v:shape id="Text Box 11" o:spid="_x0000_s1042" type="#_x0000_t202" style="position:absolute;margin-left:174.75pt;margin-top:204.6pt;width:225.95pt;height:68.25pt;z-index:251681792;visibility:visible;mso-wrap-style:square;mso-width-percent:0;mso-height-percent:0;mso-wrap-distance-left:9pt;mso-wrap-distance-top:0;mso-wrap-distance-right:9pt;mso-wrap-distance-bottom:0;mso-position-horizontal:right;mso-position-horizontal-relative:margin;mso-position-vertical:absolute;mso-position-vertical-relative:text;mso-width-percent:0;mso-height-percent:0;mso-width-relative:margin;mso-height-relative:margin;v-text-anchor:top" o:gfxdata="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" fillcolor="white [3201]" strokeweight=".5pt">
+                <v:textbox>
+                  <w:txbxContent>
+                    <w:p>
+                      <w:r>
+                        <w:t xml:space="preserve">L’on peut voir que </w:t>
+                      </w:r>
+                      <w:r>
+                        <w:rPr>
+                          <w:i/>
+                        </w:rPr>
+                        <w:t>l’End</w:t>
+                      </w:r>
+                      <w:r>
+                        <w:rPr>
+                          <w:i/>
+                        </w:rPr>
+                        <w:t xml:space="preserve"> </w:t>
+                      </w:r>
+                      <w:r>
+                        <w:t xml:space="preserve">a été rajoutée avec succès avec ce toast qui apparaît et qui nous informe de la progression du </w:t>
+                      </w:r>
+                      <w:r>
+                        <w:rPr>
+                          <w:i/>
+                        </w:rPr>
+                        <w:t>Shoot</w:t>
+                      </w:r>
+                      <w:r>
+                        <w:t>.</w:t>
+                      </w:r>
+                    </w:p>
+                  </w:txbxContent>
+                </v:textbox>
+                <w10:wrap anchorx="margin"/>
+              </v:shape>
+            </w:pict>
+          </mc:Fallback>
+        </mc:AlternateContent>
+      </w:r>
+      <w:r>
+        <w:rPr>
+          <w:noProof/>
+          <w:lang w:eastAsia="fr-CH"/>
+        </w:rPr>
+        <mc:AlternateContent>
+          <mc:Choice Requires="wpg">
+            <w:drawing>
+              <wp:anchor distT="0" distB="0" distL="114300" distR="114300" simplePos="0" relativeHeight="251684864" behindDoc="0" locked="0" layoutInCell="1" allowOverlap="1">
+                <wp:simplePos x="0" y="0"/>
+                <wp:positionH relativeFrom="margin">
+                  <wp:align>right</wp:align>
+                </wp:positionH>
+                <wp:positionV relativeFrom="paragraph">
+                  <wp:posOffset>6267</wp:posOffset>
+                </wp:positionV>
+                <wp:extent cx="2545715" cy="1303655"/>
+                <wp:effectExtent l="19050" t="0" r="6985" b="10795"/>
+                <wp:wrapNone/>
+                <wp:docPr id="14" name="Group 14"/>
+                <wp:cNvGraphicFramePr/>
+                <a:graphic xmlns:a="http://schemas.openxmlformats.org/drawingml/2006/main">
+                  <a:graphicData uri="http://schemas.microsoft.com/office/word/2010/wordprocessingGroup">
+                    <wpg:wgp>
+                      <wpg:cNvGrpSpPr/>
+                      <wpg:grpSpPr>
+                        <a:xfrm>
+                          <a:off x="0" y="0"/>
+                          <a:ext cx="2545715" cy="1303655"/>
+                          <a:chOff x="0" y="0"/>
+                          <a:chExt cx="2545715" cy="1303655"/>
+                        </a:xfrm>
+                      </wpg:grpSpPr>
+                      <pic:pic xmlns:pic="http://schemas.openxmlformats.org/drawingml/2006/picture">
+                        <pic:nvPicPr>
+                          <pic:cNvPr id="12" name="Picture 12"/>
+                          <pic:cNvPicPr>
+                            <a:picLocks noChangeAspect="1"/>
+                          </pic:cNvPicPr>
+                        </pic:nvPicPr>
+                        <pic:blipFill>
+                          <a:blip r:embed="rId17">
+                            <a:extLst>
+                              <a:ext uri="{28A0092B-C50C-407E-A947-70E740481C1C}">
+                                <a14:useLocalDpi xmlns:a14="http://schemas.microsoft.com/office/drawing/2010/main" val="0"/>
+                              </a:ext>
+                            </a:extLst>
+                          </a:blip>
+                          <a:stretch>
+                            <a:fillRect/>
+                          </a:stretch>
+                        </pic:blipFill>
+                        <pic:spPr>
+                          <a:xfrm>
+                            <a:off x="0" y="0"/>
+                            <a:ext cx="2545715" cy="1303655"/>
+                          </a:xfrm>
+                          <a:prstGeom prst="rect">
+                            <a:avLst/>
+                          </a:prstGeom>
+                        </pic:spPr>
+                      </pic:pic>
+                      <wps:wsp>
+                        <wps:cNvPr id="13" name="Rectangle 13"/>
+                        <wps:cNvSpPr/>
+                        <wps:spPr>
+                          <a:xfrm>
+                            <a:off x="7952" y="540689"/>
+                            <a:ext cx="2528514" cy="762966"/>
+                          </a:xfrm>
+                          <a:prstGeom prst="rect">
+                            <a:avLst/>
+                          </a:prstGeom>
+                          <a:noFill/>
+                          <a:ln w="38100"/>
+                        </wps:spPr>
+                        <wps:style>
+                          <a:lnRef idx="2">
+                            <a:schemeClr val="accent1">
+                              <a:shade val="50000"/>
+                            </a:schemeClr>
+                          </a:lnRef>
+                          <a:fillRef idx="1">
+                            <a:schemeClr val="accent1"/>
+                          </a:fillRef>
+                          <a:effectRef idx="0">
+                            <a:schemeClr val="accent1"/>
+                          </a:effectRef>
+                          <a:fontRef idx="minor">
+                            <a:schemeClr val="lt1"/>
+                          </a:fontRef>
+                        </wps:style>
+                        <wps:bodyPr rot="0" spcFirstLastPara="0" vertOverflow="overflow" horzOverflow="overflow" vert="horz" wrap="square" lIns="91440" tIns="45720" rIns="91440" bIns="45720" numCol="1" spcCol="0" rtlCol="0" fromWordArt="0" anchor="ctr" anchorCtr="0" forceAA="0" compatLnSpc="1">
+                          <a:prstTxWarp prst="textNoShape">
+                            <a:avLst/>
+                          </a:prstTxWarp>
+                          <a:noAutofit/>
+                        </wps:bodyPr>
+                      </wps:wsp>
+                    </wpg:wgp>
+                  </a:graphicData>
+                </a:graphic>
+              </wp:anchor>
+            </w:drawing>
+          </mc:Choice>
+          <mc:Fallback>
+            <w:pict>
+              <v:group w14:anchorId="0BCDDE56" id="Group 14" o:spid="_x0000_s1026" style="position:absolute;margin-left:149.25pt;margin-top:.5pt;width:200.45pt;height:102.65pt;z-index:251684864;mso-position-horizontal:right;mso-position-horizontal-relative:margin" coordsize="25457,13036" o:gfxdata="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">
+                <v:shape id="Picture 12" o:spid="_x0000_s1027" type="#_x0000_t75" style="position:absolute;width:25457;height:13036;visibility:visible;mso-wrap-style:square" o:gfxdata="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">
+                  <v:imagedata r:id="rId18" o:title=""/>
+                  <v:path arrowok="t"/>
+                </v:shape>
+                <v:rect id="Rectangle 13" o:spid="_x0000_s1028" style="position:absolute;left:79;top:5406;width:25285;height:7630;visibility:visible;mso-wrap-style:square;v-text-anchor:middle" o:gfxdata="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" filled="f" strokecolor="#1f4d78 [1604]" strokeweight="3pt"/>
+                <w10:wrap anchorx="margin"/>
+              </v:group>
+            </w:pict>
+          </mc:Fallback>
+        </mc:AlternateContent>
+      </w:r>
+      <w:r>
+        <w:rPr>
+          <w:noProof/>
+          <w:lang w:eastAsia="fr-CH"/>
+        </w:rPr>
+        <mc:AlternateContent>
+          <mc:Choice Requires="wps">
+            <w:drawing>
+              <wp:anchor distT="0" distB="0" distL="114300" distR="114300" simplePos="0" relativeHeight="251679744" behindDoc="0" locked="0" layoutInCell="1" allowOverlap="1">
+                <wp:simplePos x="0" y="0"/>
+                <wp:positionH relativeFrom="column">
+                  <wp:posOffset>-9249</wp:posOffset>
+                </wp:positionH>
+                <wp:positionV relativeFrom="paragraph">
+                  <wp:posOffset>3051948</wp:posOffset>
+                </wp:positionV>
+                <wp:extent cx="1911985" cy="317749"/>
+                <wp:effectExtent l="19050" t="19050" r="12065" b="25400"/>
+                <wp:wrapNone/>
+                <wp:docPr id="9" name="Rectangle 9"/>
+                <wp:cNvGraphicFramePr/>
+                <a:graphic xmlns:a="http://schemas.openxmlformats.org/drawingml/2006/main">
+                  <a:graphicData uri="http://schemas.microsoft.com/office/word/2010/wordprocessingShape">
+                    <wps:wsp>
+                      <wps:cNvSpPr/>
+                      <wps:spPr>
+                        <a:xfrm>
+                          <a:off x="0" y="0"/>
+                          <a:ext cx="1911985" cy="317749"/>
+                        </a:xfrm>
+                        <a:prstGeom prst="rect">
+                          <a:avLst/>
+                        </a:prstGeom>
+                        <a:noFill/>
+                        <a:ln w="38100"/>
+                      </wps:spPr>
+                      <wps:style>
+                        <a:lnRef idx="2">
+                          <a:schemeClr val="accent1">
+                            <a:shade val="50000"/>
+                          </a:schemeClr>
+                        </a:lnRef>
+                        <a:fillRef idx="1">
+                          <a:schemeClr val="accent1"/>
+                        </a:fillRef>
+                        <a:effectRef idx="0">
+                          <a:schemeClr val="accent1"/>
+                        </a:effectRef>
+                        <a:fontRef idx="minor">
+                          <a:schemeClr val="lt1"/>
+                        </a:fontRef>
+                      </wps:style>
+                      <wps:bodyPr rot="0" spcFirstLastPara="0" vertOverflow="overflow" horzOverflow="overflow" vert="horz" wrap="square" lIns="91440" tIns="45720" rIns="91440" bIns="45720" numCol="1" spcCol="0" rtlCol="0" fromWordArt="0" anchor="ctr" anchorCtr="0" forceAA="0" compatLnSpc="1">
+                        <a:prstTxWarp prst="textNoShape">
+                          <a:avLst/>
+                        </a:prstTxWarp>
+                        <a:noAutofit/>
+                      </wps:bodyPr>
+                    </wps:wsp>
+                  </a:graphicData>
+                </a:graphic>
+                <wp14:sizeRelV relativeFrom="margin">
+                  <wp14:pctHeight>0</wp14:pctHeight>
+                </wp14:sizeRelV>
+              </wp:anchor>
+            </w:drawing>
+          </mc:Choice>
+          <mc:Fallback>
+            <w:pict>
+              <v:rect w14:anchorId="1B8FF6EF" id="Rectangle 9" o:spid="_x0000_s1026" style="position:absolute;margin-left:-.75pt;margin-top:240.3pt;width:150.55pt;height:25pt;z-index:251679744;visibility:visible;mso-wrap-style:square;mso-height-percent:0;mso-wrap-distance-left:9pt;mso-wrap-distance-top:0;mso-wrap-distance-right:9pt;mso-wrap-distance-bottom:0;mso-position-horizontal:absolute;mso-position-horizontal-relative:text;mso-position-vertical:absolute;mso-position-vertical-relative:text;mso-height-percent:0;mso-height-relative:margin;v-text-anchor:middle" o:gfxdata="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" filled="f" strokecolor="#1f4d78 [1604]" strokeweight="3pt"/>
+            </w:pict>
+          </mc:Fallback>
+        </mc:AlternateContent>
+      </w:r>
+      <w:r>
+        <w:rPr>
+          <w:noProof/>
+          <w:lang w:eastAsia="fr-CH"/>
+        </w:rPr>
+        <w:drawing>
+          <wp:inline distT="0" distB="0" distL="0" distR="0" wp14:anchorId="5A28A20B" wp14:editId="40E594B8">
+            <wp:extent cx="1912592" cy="3379305"/>
+            <wp:effectExtent l="0" t="0" r="0" b="0"/>
+            <wp:docPr id="8" name="Picture 8"/>
+            <wp:cNvGraphicFramePr>
+              <a:graphicFrameLocks xmlns:a="http://schemas.openxmlformats.org/drawingml/2006/main" noChangeAspect="1"/>
+            </wp:cNvGraphicFramePr>
+            <a:graphic xmlns:a="http://schemas.openxmlformats.org/drawingml/2006/main">
+              <a:graphicData uri="http://schemas.openxmlformats.org/drawingml/2006/picture">
+                <pic:pic xmlns:pic="http://schemas.openxmlformats.org/drawingml/2006/picture">
+                  <pic:nvPicPr>
+                    <pic:cNvPr id="1" name=""/>
+                    <pic:cNvPicPr/>
+                  </pic:nvPicPr>
+                  <pic:blipFill>
+                    <a:blip r:embed="rId19"/>
+                    <a:stretch>
+                      <a:fillRect/>
+                    </a:stretch>
+                  </pic:blipFill>
+                  <pic:spPr>
+                    <a:xfrm>
+                      <a:off x="0" y="0"/>
+                      <a:ext cx="1923154" cy="3397967"/>
+                    </a:xfrm>
+                    <a:prstGeom prst="rect">
+                      <a:avLst/>
+                    </a:prstGeom>
+                  </pic:spPr>
+                </pic:pic>
+              </a:graphicData>
+            </a:graphic>
+          </wp:inline>
+        </w:drawing>
       </w:r>
       <w:bookmarkStart w:id="0" w:name="_GoBack"/>
       <w:bookmarkEnd w:id="0"/>
     </w:p>
+    <w:p>
+      <w:pPr>
+        <w:pStyle w:val="Caption"/>
+        <w:rPr>
+          <w:lang w:eastAsia="fr-CH"/>
+        </w:rPr>
+      </w:pPr>
+      <w:r>
+        <w:t xml:space="preserve">Figure </w:t>
+      </w:r>
+      <w:fldSimple w:instr=" SEQ Figure \* ARABIC ">
+        <w:r>
+          <w:rPr>
+            <w:noProof/>
+          </w:rPr>
+          <w:t>7</w:t>
+        </w:r>
+      </w:fldSimple>
+      <w:r>
+        <w:t xml:space="preserve"> Ajout d'End</w:t>
+      </w:r>
+    </w:p>
+    <w:p>
+      <w:pPr>
+        <w:rPr>
+          <w:lang w:eastAsia="fr-CH"/>
+        </w:rPr>
+      </w:pPr>
+      <w:r>
+        <w:rPr>
+          <w:lang w:eastAsia="fr-CH"/>
+        </w:rPr>
+        <w:t xml:space="preserve">Il peut aussi terminer son </w:t>
+      </w:r>
+      <w:r>
+        <w:rPr>
+          <w:i/>
+          <w:lang w:eastAsia="fr-CH"/>
+        </w:rPr>
+        <w:t>Shoot</w:t>
+      </w:r>
+      <w:r>
+        <w:rPr>
+          <w:lang w:eastAsia="fr-CH"/>
+        </w:rPr>
+        <w:t xml:space="preserve"> à n’importe que</w:t>
+      </w:r>
+      <w:r>
+        <w:rPr>
+          <w:lang w:eastAsia="fr-CH"/>
+        </w:rPr>
+        <w:t>l moment.</w:t>
+      </w:r>
+    </w:p>
+    <w:p>
+      <w:pPr>
+        <w:rPr>
+          <w:lang w:eastAsia="fr-CH"/>
+        </w:rPr>
+      </w:pPr>
+      <w:r>
+        <w:rPr>
+          <w:lang w:eastAsia="fr-CH"/>
+        </w:rPr>
+        <w:t xml:space="preserve">Si la connexion est perdue ou qu’il revient sur la page </w:t>
+      </w:r>
+      <w:r>
+        <w:rPr>
+          <w:i/>
+          <w:lang w:eastAsia="fr-CH"/>
+        </w:rPr>
+        <w:t>Home</w:t>
+      </w:r>
+      <w:r>
+        <w:rPr>
+          <w:lang w:eastAsia="fr-CH"/>
+        </w:rPr>
+        <w:t xml:space="preserve"> (</w:t>
+      </w:r>
+      <w:r>
+        <w:rPr>
+          <w:i/>
+          <w:lang w:eastAsia="fr-CH"/>
+        </w:rPr>
+        <w:t>Dashboard</w:t>
+      </w:r>
+      <w:r>
+        <w:rPr>
+          <w:lang w:eastAsia="fr-CH"/>
+        </w:rPr>
+        <w:t xml:space="preserve">) l’état du Shoot sera </w:t>
+      </w:r>
+      <w:r>
+        <w:rPr>
+          <w:lang w:eastAsia="fr-CH"/>
+        </w:rPr>
+        <w:t>non terminé</w:t>
+      </w:r>
+      <w:r>
+        <w:rPr>
+          <w:lang w:eastAsia="fr-CH"/>
+        </w:rPr>
+        <w:t xml:space="preserve"> et il pourra </w:t>
+      </w:r>
+      <w:r>
+        <w:rPr>
+          <w:lang w:eastAsia="fr-CH"/>
+        </w:rPr>
+        <w:t xml:space="preserve">ainsi </w:t>
+      </w:r>
+      <w:r>
+        <w:rPr>
+          <w:lang w:eastAsia="fr-CH"/>
+        </w:rPr>
+        <w:t xml:space="preserve">reprendre d’où il a </w:t>
+      </w:r>
+      <w:r>
+        <w:rPr>
+          <w:lang w:eastAsia="fr-CH"/>
+        </w:rPr>
+        <w:t>quitté</w:t>
+      </w:r>
+      <w:r>
+        <w:rPr>
+          <w:lang w:eastAsia="fr-CH"/>
+        </w:rPr>
+        <w:t>.</w:t>
+      </w:r>
+    </w:p>
+    <w:p>
+      <w:pPr>
+        <w:pStyle w:val="Heading2"/>
+      </w:pPr>
+      <w:r>
+        <w:lastRenderedPageBreak/>
+        <w:t>Dashboard</w:t>
+      </w:r>
+    </w:p>
+    <w:p>
+      <w:pPr>
+        <w:keepNext/>
+      </w:pPr>
+      <w:r>
+        <w:rPr>
+          <w:noProof/>
+          <w:lang w:eastAsia="fr-CH"/>
+        </w:rPr>
+        <w:drawing>
+          <wp:anchor distT="0" distB="0" distL="114300" distR="114300" simplePos="0" relativeHeight="251674624" behindDoc="0" locked="0" layoutInCell="1" allowOverlap="1">
+            <wp:simplePos x="0" y="0"/>
+            <wp:positionH relativeFrom="margin">
+              <wp:posOffset>3115310</wp:posOffset>
+            </wp:positionH>
+            <wp:positionV relativeFrom="paragraph">
+              <wp:posOffset>27940</wp:posOffset>
+            </wp:positionV>
+            <wp:extent cx="2575560" cy="4531995"/>
+            <wp:effectExtent l="0" t="0" r="0" b="1905"/>
+            <wp:wrapSquare wrapText="bothSides"/>
+            <wp:docPr id="3" name="Picture 3"/>
+            <wp:cNvGraphicFramePr>
+              <a:graphicFrameLocks xmlns:a="http://schemas.openxmlformats.org/drawingml/2006/main" noChangeAspect="1"/>
+            </wp:cNvGraphicFramePr>
+            <a:graphic xmlns:a="http://schemas.openxmlformats.org/drawingml/2006/main">
+              <a:graphicData uri="http://schemas.openxmlformats.org/drawingml/2006/picture">
+                <pic:pic xmlns:pic="http://schemas.openxmlformats.org/drawingml/2006/picture">
+                  <pic:nvPicPr>
+                    <pic:cNvPr id="1" name=""/>
+                    <pic:cNvPicPr/>
+                  </pic:nvPicPr>
+                  <pic:blipFill>
+                    <a:blip r:embed="rId20">
+                      <a:extLst>
+                        <a:ext uri="{28A0092B-C50C-407E-A947-70E740481C1C}">
+                          <a14:useLocalDpi xmlns:a14="http://schemas.microsoft.com/office/drawing/2010/main" val="0"/>
+                        </a:ext>
+                      </a:extLst>
+                    </a:blip>
+                    <a:stretch>
+                      <a:fillRect/>
+                    </a:stretch>
+                  </pic:blipFill>
+                  <pic:spPr>
+                    <a:xfrm>
+                      <a:off x="0" y="0"/>
+                      <a:ext cx="2575560" cy="4531995"/>
+                    </a:xfrm>
+                    <a:prstGeom prst="rect">
+                      <a:avLst/>
+                    </a:prstGeom>
+                  </pic:spPr>
+                </pic:pic>
+              </a:graphicData>
+            </a:graphic>
+            <wp14:sizeRelH relativeFrom="margin">
+              <wp14:pctWidth>0</wp14:pctWidth>
+            </wp14:sizeRelH>
+            <wp14:sizeRelV relativeFrom="margin">
+              <wp14:pctHeight>0</wp14:pctHeight>
+            </wp14:sizeRelV>
+          </wp:anchor>
+        </w:drawing>
+      </w:r>
+      <w:r>
+        <w:rPr>
+          <w:noProof/>
+          <w:lang w:eastAsia="fr-CH"/>
+        </w:rPr>
+        <mc:AlternateContent>
+          <mc:Choice Requires="wps">
+            <w:drawing>
+              <wp:anchor distT="0" distB="0" distL="114300" distR="114300" simplePos="0" relativeHeight="251676672" behindDoc="0" locked="0" layoutInCell="1" allowOverlap="1">
+                <wp:simplePos x="0" y="0"/>
+                <wp:positionH relativeFrom="column">
+                  <wp:posOffset>2771453</wp:posOffset>
+                </wp:positionH>
+                <wp:positionV relativeFrom="paragraph">
+                  <wp:posOffset>1750069</wp:posOffset>
+                </wp:positionV>
+                <wp:extent cx="600501" cy="136478"/>
+                <wp:effectExtent l="19050" t="76200" r="0" b="35560"/>
+                <wp:wrapNone/>
+                <wp:docPr id="5" name="Straight Arrow Connector 5"/>
+                <wp:cNvGraphicFramePr/>
+                <a:graphic xmlns:a="http://schemas.openxmlformats.org/drawingml/2006/main">
+                  <a:graphicData uri="http://schemas.microsoft.com/office/word/2010/wordprocessingShape">
+                    <wps:wsp>
+                      <wps:cNvCnPr/>
+                      <wps:spPr>
+                        <a:xfrm flipV="1">
+                          <a:off x="0" y="0"/>
+                          <a:ext cx="600501" cy="136478"/>
+                        </a:xfrm>
+                        <a:prstGeom prst="straightConnector1">
+                          <a:avLst/>
+                        </a:prstGeom>
+                        <a:ln w="38100">
+                          <a:tailEnd type="triangle"/>
+                        </a:ln>
+                      </wps:spPr>
+                      <wps:style>
+                        <a:lnRef idx="1">
+                          <a:schemeClr val="accent1"/>
+                        </a:lnRef>
+                        <a:fillRef idx="0">
+                          <a:schemeClr val="accent1"/>
+                        </a:fillRef>
+                        <a:effectRef idx="0">
+                          <a:schemeClr val="accent1"/>
+                        </a:effectRef>
+                        <a:fontRef idx="minor">
+                          <a:schemeClr val="tx1"/>
+                        </a:fontRef>
+                      </wps:style>
+                      <wps:bodyPr/>
+                    </wps:wsp>
+                  </a:graphicData>
+                </a:graphic>
+              </wp:anchor>
+            </w:drawing>
+          </mc:Choice>
+          <mc:Fallback>
+            <w:pict>
+              <v:shape w14:anchorId="55E0BE73" id="Straight Arrow Connector 5" o:spid="_x0000_s1026" type="#_x0000_t32" style="position:absolute;margin-left:218.2pt;margin-top:137.8pt;width:47.3pt;height:10.75pt;flip:y;z-index:251676672;visibility:visible;mso-wrap-style:square;mso-wrap-distance-left:9pt;mso-wrap-distance-top:0;mso-wrap-distance-right:9pt;mso-wrap-distance-bottom:0;mso-position-horizontal:absolute;mso-position-horizontal-relative:text;mso-position-vertical:absolute;mso-position-vertical-relative:text" o:gfxdata="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" strokecolor="#5b9bd5 [3204]" strokeweight="3pt">
+                <v:stroke endarrow="block" joinstyle="miter"/>
+              </v:shape>
+            </w:pict>
+          </mc:Fallback>
+        </mc:AlternateContent>
+      </w:r>
+      <w:r>
+        <w:rPr>
+          <w:noProof/>
+          <w:lang w:eastAsia="fr-CH"/>
+        </w:rPr>
+        <mc:AlternateContent>
+          <mc:Choice Requires="wps">
+            <w:drawing>
+              <wp:anchor distT="0" distB="0" distL="114300" distR="114300" simplePos="0" relativeHeight="251675648" behindDoc="0" locked="0" layoutInCell="1" allowOverlap="1">
+                <wp:simplePos x="0" y="0"/>
+                <wp:positionH relativeFrom="column">
+                  <wp:posOffset>-80929</wp:posOffset>
+                </wp:positionH>
+                <wp:positionV relativeFrom="paragraph">
+                  <wp:posOffset>508123</wp:posOffset>
+                </wp:positionV>
+                <wp:extent cx="2784143" cy="2715905"/>
+                <wp:effectExtent l="19050" t="19050" r="16510" b="27305"/>
+                <wp:wrapNone/>
+                <wp:docPr id="4" name="Rectangle 4"/>
+                <wp:cNvGraphicFramePr/>
+                <a:graphic xmlns:a="http://schemas.openxmlformats.org/drawingml/2006/main">
+                  <a:graphicData uri="http://schemas.microsoft.com/office/word/2010/wordprocessingShape">
+                    <wps:wsp>
+                      <wps:cNvSpPr/>
+                      <wps:spPr>
+                        <a:xfrm>
+                          <a:off x="0" y="0"/>
+                          <a:ext cx="2784143" cy="2715905"/>
+                        </a:xfrm>
+                        <a:prstGeom prst="rect">
+                          <a:avLst/>
+                        </a:prstGeom>
+                        <a:noFill/>
+                        <a:ln w="38100"/>
+                      </wps:spPr>
+                      <wps:style>
+                        <a:lnRef idx="2">
+                          <a:schemeClr val="accent1">
+                            <a:shade val="50000"/>
+                          </a:schemeClr>
+                        </a:lnRef>
+                        <a:fillRef idx="1">
+                          <a:schemeClr val="accent1"/>
+                        </a:fillRef>
+                        <a:effectRef idx="0">
+                          <a:schemeClr val="accent1"/>
+                        </a:effectRef>
+                        <a:fontRef idx="minor">
+                          <a:schemeClr val="lt1"/>
+                        </a:fontRef>
+                      </wps:style>
+                      <wps:bodyPr rot="0" spcFirstLastPara="0" vertOverflow="overflow" horzOverflow="overflow" vert="horz" wrap="square" lIns="91440" tIns="45720" rIns="91440" bIns="45720" numCol="1" spcCol="0" rtlCol="0" fromWordArt="0" anchor="ctr" anchorCtr="0" forceAA="0" compatLnSpc="1">
+                        <a:prstTxWarp prst="textNoShape">
+                          <a:avLst/>
+                        </a:prstTxWarp>
+                        <a:noAutofit/>
+                      </wps:bodyPr>
+                    </wps:wsp>
+                  </a:graphicData>
+                </a:graphic>
+              </wp:anchor>
+            </w:drawing>
+          </mc:Choice>
+          <mc:Fallback>
+            <w:pict>
+              <v:rect w14:anchorId="0EABAD99" id="Rectangle 4" o:spid="_x0000_s1026" style="position:absolute;margin-left:-6.35pt;margin-top:40pt;width:219.2pt;height:213.85pt;z-index:251675648;visibility:visible;mso-wrap-style:square;mso-wrap-distance-left:9pt;mso-wrap-distance-top:0;mso-wrap-distance-right:9pt;mso-wrap-distance-bottom:0;mso-position-horizontal:absolute;mso-position-horizontal-relative:text;mso-position-vertical:absolute;mso-position-vertical-relative:text;v-text-anchor:middle" o:gfxdata="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" filled="f" strokecolor="#1f4d78 [1604]" strokeweight="3pt"/>
+            </w:pict>
+          </mc:Fallback>
+        </mc:AlternateContent>
+      </w:r>
+      <w:r>
+        <w:rPr>
+          <w:noProof/>
+          <w:lang w:eastAsia="fr-CH"/>
+        </w:rPr>
+        <w:drawing>
+          <wp:inline distT="0" distB="0" distL="0" distR="0" wp14:anchorId="4AFE3AC0" wp14:editId="2E036BD6">
+            <wp:extent cx="2618190" cy="4640239"/>
+            <wp:effectExtent l="0" t="0" r="0" b="8255"/>
+            <wp:docPr id="2" name="Picture 2"/>
+            <wp:cNvGraphicFramePr>
+              <a:graphicFrameLocks xmlns:a="http://schemas.openxmlformats.org/drawingml/2006/main" noChangeAspect="1"/>
+            </wp:cNvGraphicFramePr>
+            <a:graphic xmlns:a="http://schemas.openxmlformats.org/drawingml/2006/main">
+              <a:graphicData uri="http://schemas.openxmlformats.org/drawingml/2006/picture">
+                <pic:pic xmlns:pic="http://schemas.openxmlformats.org/drawingml/2006/picture">
+                  <pic:nvPicPr>
+                    <pic:cNvPr id="1" name=""/>
+                    <pic:cNvPicPr/>
+                  </pic:nvPicPr>
+                  <pic:blipFill>
+                    <a:blip r:embed="rId21"/>
+                    <a:stretch>
+                      <a:fillRect/>
+                    </a:stretch>
+                  </pic:blipFill>
+                  <pic:spPr>
+                    <a:xfrm>
+                      <a:off x="0" y="0"/>
+                      <a:ext cx="2629722" cy="4660678"/>
+                    </a:xfrm>
+                    <a:prstGeom prst="rect">
+                      <a:avLst/>
+                    </a:prstGeom>
+                  </pic:spPr>
+                </pic:pic>
+              </a:graphicData>
+            </a:graphic>
+          </wp:inline>
+        </w:drawing>
+      </w:r>
+    </w:p>
+    <w:p>
+      <w:pPr>
+        <w:pStyle w:val="Caption"/>
+        <w:rPr>
+          <w:lang w:eastAsia="fr-CH"/>
+        </w:rPr>
+      </w:pPr>
+      <w:r>
+        <w:rPr>
+          <w:noProof/>
+        </w:rPr>
+        <mc:AlternateContent>
+          <mc:Choice Requires="wps">
+            <w:drawing>
+              <wp:anchor distT="0" distB="0" distL="114300" distR="114300" simplePos="0" relativeHeight="251678720" behindDoc="0" locked="0" layoutInCell="1" allowOverlap="1" wp14:anchorId="17F7359D" wp14:editId="01D078AB">
+                <wp:simplePos x="0" y="0"/>
+                <wp:positionH relativeFrom="margin">
+                  <wp:align>right</wp:align>
+                </wp:positionH>
+                <wp:positionV relativeFrom="paragraph">
+                  <wp:posOffset>10657</wp:posOffset>
+                </wp:positionV>
+                <wp:extent cx="2647315" cy="204470"/>
+                <wp:effectExtent l="0" t="0" r="635" b="5080"/>
+                <wp:wrapSquare wrapText="bothSides"/>
+                <wp:docPr id="6" name="Text Box 6"/>
+                <wp:cNvGraphicFramePr/>
+                <a:graphic xmlns:a="http://schemas.openxmlformats.org/drawingml/2006/main">
+                  <a:graphicData uri="http://schemas.microsoft.com/office/word/2010/wordprocessingShape">
+                    <wps:wsp>
+                      <wps:cNvSpPr txBox="1"/>
+                      <wps:spPr>
+                        <a:xfrm>
+                          <a:off x="0" y="0"/>
+                          <a:ext cx="2647315" cy="204470"/>
+                        </a:xfrm>
+                        <a:prstGeom prst="rect">
+                          <a:avLst/>
+                        </a:prstGeom>
+                        <a:solidFill>
+                          <a:prstClr val="white"/>
+                        </a:solidFill>
+                        <a:ln>
+                          <a:noFill/>
+                        </a:ln>
+                      </wps:spPr>
+                      <wps:txbx>
+                        <w:txbxContent>
+                          <w:p>
+                            <w:pPr>
+                              <w:pStyle w:val="Caption"/>
+                              <w:rPr>
+                                <w:noProof/>
+                                <w:sz w:val="24"/>
+                              </w:rPr>
+                            </w:pPr>
+                            <w:r>
+                              <w:t xml:space="preserve">Figure </w:t>
+                            </w:r>
+                            <w:fldSimple w:instr=" SEQ Figure \* ARABIC ">
+                              <w:r>
+                                <w:rPr>
+                                  <w:noProof/>
+                                </w:rPr>
+                                <w:t>8</w:t>
+                              </w:r>
+                            </w:fldSimple>
+                            <w:r>
+                              <w:t xml:space="preserve"> Exemple de ShootDetails</w:t>
+                            </w:r>
+                          </w:p>
+                        </w:txbxContent>
+                      </wps:txbx>
+                      <wps:bodyPr rot="0" spcFirstLastPara="0" vertOverflow="overflow" horzOverflow="overflow" vert="horz" wrap="square" lIns="0" tIns="0" rIns="0" bIns="0" numCol="1" spcCol="0" rtlCol="0" fromWordArt="0" anchor="t" anchorCtr="0" forceAA="0" compatLnSpc="1">
+                        <a:prstTxWarp prst="textNoShape">
+                          <a:avLst/>
+                        </a:prstTxWarp>
+                        <a:noAutofit/>
+                      </wps:bodyPr>
+                    </wps:wsp>
+                  </a:graphicData>
+                </a:graphic>
+                <wp14:sizeRelV relativeFrom="margin">
+                  <wp14:pctHeight>0</wp14:pctHeight>
+                </wp14:sizeRelV>
+              </wp:anchor>
+            </w:drawing>
+          </mc:Choice>
+          <mc:Fallback>
+            <w:pict>
+              <v:shape w14:anchorId="17F7359D" id="Text Box 6" o:spid="_x0000_s1043" type="#_x0000_t202" style="position:absolute;margin-left:157.25pt;margin-top:.85pt;width:208.45pt;height:16.1pt;z-index:251678720;visibility:visible;mso-wrap-style:square;mso-height-percent:0;mso-wrap-distance-left:9pt;mso-wrap-distance-top:0;mso-wrap-distance-right:9pt;mso-wrap-distance-bottom:0;mso-position-horizontal:right;mso-position-horizontal-relative:margin;mso-position-vertical:absolute;mso-position-vertical-relative:text;mso-height-percent:0;mso-height-relative:margin;v-text-anchor:top" o:gfxdata="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" stroked="f">
+                <v:textbox inset="0,0,0,0">
+                  <w:txbxContent>
+                    <w:p>
+                      <w:pPr>
+                        <w:pStyle w:val="Caption"/>
+                        <w:rPr>
+                          <w:noProof/>
+                          <w:sz w:val="24"/>
+                        </w:rPr>
+                      </w:pPr>
+                      <w:r>
+                        <w:t xml:space="preserve">Figure </w:t>
+                      </w:r>
+                      <w:fldSimple w:instr=" SEQ Figure \* ARABIC ">
+                        <w:r>
+                          <w:rPr>
+                            <w:noProof/>
+                          </w:rPr>
+                          <w:t>8</w:t>
+                        </w:r>
+                      </w:fldSimple>
+                      <w:r>
+                        <w:t xml:space="preserve"> Exemple de ShootDetails</w:t>
+                      </w:r>
+                    </w:p>
+                  </w:txbxContent>
+                </v:textbox>
+                <w10:wrap type="square" anchorx="margin"/>
+              </v:shape>
+            </w:pict>
+          </mc:Fallback>
+        </mc:AlternateContent>
+      </w:r>
+      <w:r>
+        <w:t xml:space="preserve">Figure </w:t>
+      </w:r>
+      <w:fldSimple w:instr=" SEQ Figure \* ARABIC ">
+        <w:r>
+          <w:rPr>
+            <w:noProof/>
+          </w:rPr>
+          <w:t>9</w:t>
+        </w:r>
+      </w:fldSimple>
+      <w:r>
+        <w:t xml:space="preserve"> Exemple de Dashboard</w:t>
+      </w:r>
+    </w:p>
+    <w:p>
+      <w:pPr>
+        <w:rPr>
+          <w:lang w:eastAsia="fr-CH"/>
+        </w:rPr>
+      </w:pPr>
+      <w:r>
+        <w:rPr>
+          <w:lang w:eastAsia="fr-CH"/>
+        </w:rPr>
+        <w:t>Si l’on clique sur un Shoot terminé (jaune ou vert donc) les ShootDetails vont s’afficher !</w:t>
+      </w:r>
+    </w:p>
+    <w:p>
+      <w:pPr>
+        <w:rPr>
+          <w:lang w:eastAsia="fr-CH"/>
+        </w:rPr>
+      </w:pPr>
+      <w:r>
+        <w:rPr>
+          <w:lang w:eastAsia="fr-CH"/>
+        </w:rPr>
+        <w:t>Si le Shoot n’a pas été terminer l’utilisateur peut le continuer en cliquant dessus ce qui l’amènera à la page d’edit du Shoot.</w:t>
+      </w:r>
+    </w:p>
+    <w:p>
+      <w:pPr>
+        <w:keepNext/>
+        <w:jc w:val="center"/>
+      </w:pPr>
+      <w:r>
+        <w:rPr>
+          <w:noProof/>
+          <w:lang w:eastAsia="fr-CH"/>
+        </w:rPr>
+        <w:drawing>
+          <wp:inline distT="0" distB="0" distL="0" distR="0" wp14:anchorId="55FEC208" wp14:editId="5CB6A5C8">
+            <wp:extent cx="1678674" cy="2958151"/>
+            <wp:effectExtent l="0" t="0" r="0" b="0"/>
+            <wp:docPr id="7" name="Picture 7"/>
+            <wp:cNvGraphicFramePr>
+              <a:graphicFrameLocks xmlns:a="http://schemas.openxmlformats.org/drawingml/2006/main" noChangeAspect="1"/>
+            </wp:cNvGraphicFramePr>
+            <a:graphic xmlns:a="http://schemas.openxmlformats.org/drawingml/2006/main">
+              <a:graphicData uri="http://schemas.openxmlformats.org/drawingml/2006/picture">
+                <pic:pic xmlns:pic="http://schemas.openxmlformats.org/drawingml/2006/picture">
+                  <pic:nvPicPr>
+                    <pic:cNvPr id="1" name=""/>
+                    <pic:cNvPicPr/>
+                  </pic:nvPicPr>
+                  <pic:blipFill>
+                    <a:blip r:embed="rId22"/>
+                    <a:stretch>
+                      <a:fillRect/>
+                    </a:stretch>
+                  </pic:blipFill>
+                  <pic:spPr>
+                    <a:xfrm>
+                      <a:off x="0" y="0"/>
+                      <a:ext cx="1678674" cy="2958151"/>
+                    </a:xfrm>
+                    <a:prstGeom prst="rect">
+                      <a:avLst/>
+                    </a:prstGeom>
+                  </pic:spPr>
+                </pic:pic>
+              </a:graphicData>
+            </a:graphic>
+          </wp:inline>
+        </w:drawing>
+      </w:r>
+    </w:p>
+    <w:p>
+      <w:pPr>
+        <w:pStyle w:val="Caption"/>
+        <w:jc w:val="center"/>
+        <w:rPr>
+          <w:lang w:eastAsia="fr-CH"/>
+        </w:rPr>
+      </w:pPr>
+      <w:r>
+        <w:t xml:space="preserve">Figure </w:t>
+      </w:r>
+      <w:fldSimple w:instr=" SEQ Figure \* ARABIC ">
+        <w:r>
+          <w:rPr>
+            <w:noProof/>
+          </w:rPr>
+          <w:t>10</w:t>
+        </w:r>
+      </w:fldSimple>
+      <w:r>
+        <w:t xml:space="preserve"> Edit Shoot pré rempli</w:t>
+      </w:r>
+    </w:p>
     <w:sectPr>
-      <w:headerReference w:type="default" r:id="rId17"/>
-      <w:footerReference w:type="default" r:id="rId18"/>
-      <w:headerReference w:type="first" r:id="rId19"/>
-      <w:footerReference w:type="first" r:id="rId20"/>
+      <w:headerReference w:type="default" r:id="rId23"/>
+      <w:footerReference w:type="default" r:id="rId24"/>
+      <w:headerReference w:type="first" r:id="rId25"/>
+      <w:footerReference w:type="first" r:id="rId26"/>
       <w:pgSz w:w="11906" w:h="16838"/>
       <w:pgMar w:top="1134" w:right="1417" w:bottom="1134" w:left="1417" w:header="708" w:footer="708" w:gutter="0"/>
       <w:pgNumType w:start="0"/>
@@ -2393,7 +3530,7 @@
 </file>
 
 <file path=word/endnotes.xml><?xml version="1.0" encoding="utf-8"?>
-<w:endnotes xmlns:wpc="http://schemas.microsoft.com/office/word/2010/wordprocessingCanvas" xmlns:mc="http://schemas.openxmlformats.org/markup-compatibility/2006" xmlns:o="urn:schemas-microsoft-com:office:office" xmlns:r="http://schemas.openxmlformats.org/officeDocument/2006/relationships" xmlns:m="http://schemas.openxmlformats.org/officeDocument/2006/math" xmlns:v="urn:schemas-microsoft-com:vml" xmlns:wp14="http://schemas.microsoft.com/office/word/2010/wordprocessingDrawing" xmlns:wp="http://schemas.openxmlformats.org/drawingml/2006/wordprocessingDrawing" xmlns:w10="urn:schemas-microsoft-com:office:word" xmlns:w="http://schemas.openxmlformats.org/wordprocessingml/2006/main" xmlns:w14="http://schemas.microsoft.com/office/word/2010/wordml" xmlns:w15="http://schemas.microsoft.com/office/word/2012/wordml" xmlns:wpg="http://schemas.microsoft.com/office/word/2010/wordprocessingGroup" xmlns:wpi="http://schemas.microsoft.com/office/word/2010/wordprocessingInk" xmlns:wne="http://schemas.microsoft.com/office/word/2006/wordml" xmlns:wps="http://schemas.microsoft.com/office/word/2010/wordprocessingShape" mc:Ignorable="w14 w15 wp14">
+<w:endnotes xmlns:wpc="http://schemas.microsoft.com/office/word/2010/wordprocessingCanvas" xmlns:cx="http://schemas.microsoft.com/office/drawing/2014/chartex" xmlns:cx1="http://schemas.microsoft.com/office/drawing/2015/9/8/chartex" xmlns:mc="http://schemas.openxmlformats.org/markup-compatibility/2006" xmlns:o="urn:schemas-microsoft-com:office:office" xmlns:r="http://schemas.openxmlformats.org/officeDocument/2006/relationships" xmlns:m="http://schemas.openxmlformats.org/officeDocument/2006/math" xmlns:v="urn:schemas-microsoft-com:vml" xmlns:wp14="http://schemas.microsoft.com/office/word/2010/wordprocessingDrawing" xmlns:wp="http://schemas.openxmlformats.org/drawingml/2006/wordprocessingDrawing" xmlns:w10="urn:schemas-microsoft-com:office:word" xmlns:w="http://schemas.openxmlformats.org/wordprocessingml/2006/main" xmlns:w14="http://schemas.microsoft.com/office/word/2010/wordml" xmlns:w15="http://schemas.microsoft.com/office/word/2012/wordml" xmlns:w16se="http://schemas.microsoft.com/office/word/2015/wordml/symex" xmlns:wpg="http://schemas.microsoft.com/office/word/2010/wordprocessingGroup" xmlns:wpi="http://schemas.microsoft.com/office/word/2010/wordprocessingInk" xmlns:wne="http://schemas.microsoft.com/office/word/2006/wordml" xmlns:wps="http://schemas.microsoft.com/office/word/2010/wordprocessingShape" mc:Ignorable="w14 w15 w16se wp14">
   <w:endnote w:type="separator" w:id="-1">
     <w:p>
       <w:r>
@@ -2412,7 +3549,7 @@
 </file>
 
 <file path=word/footer1.xml><?xml version="1.0" encoding="utf-8"?>
-<w:ftr xmlns:wpc="http://schemas.microsoft.com/office/word/2010/wordprocessingCanvas" xmlns:mc="http://schemas.openxmlformats.org/markup-compatibility/2006" xmlns:o="urn:schemas-microsoft-com:office:office" xmlns:r="http://schemas.openxmlformats.org/officeDocument/2006/relationships" xmlns:m="http://schemas.openxmlformats.org/officeDocument/2006/math" xmlns:v="urn:schemas-microsoft-com:vml" xmlns:wp14="http://schemas.microsoft.com/office/word/2010/wordprocessingDrawing" xmlns:wp="http://schemas.openxmlformats.org/drawingml/2006/wordprocessingDrawing" xmlns:w10="urn:schemas-microsoft-com:office:word" xmlns:w="http://schemas.openxmlformats.org/wordprocessingml/2006/main" xmlns:w14="http://schemas.microsoft.com/office/word/2010/wordml" xmlns:w15="http://schemas.microsoft.com/office/word/2012/wordml" xmlns:wpg="http://schemas.microsoft.com/office/word/2010/wordprocessingGroup" xmlns:wpi="http://schemas.microsoft.com/office/word/2010/wordprocessingInk" xmlns:wne="http://schemas.microsoft.com/office/word/2006/wordml" xmlns:wps="http://schemas.microsoft.com/office/word/2010/wordprocessingShape" mc:Ignorable="w14 w15 wp14">
+<w:ftr xmlns:wpc="http://schemas.microsoft.com/office/word/2010/wordprocessingCanvas" xmlns:cx="http://schemas.microsoft.com/office/drawing/2014/chartex" xmlns:cx1="http://schemas.microsoft.com/office/drawing/2015/9/8/chartex" xmlns:mc="http://schemas.openxmlformats.org/markup-compatibility/2006" xmlns:o="urn:schemas-microsoft-com:office:office" xmlns:r="http://schemas.openxmlformats.org/officeDocument/2006/relationships" xmlns:m="http://schemas.openxmlformats.org/officeDocument/2006/math" xmlns:v="urn:schemas-microsoft-com:vml" xmlns:wp14="http://schemas.microsoft.com/office/word/2010/wordprocessingDrawing" xmlns:wp="http://schemas.openxmlformats.org/drawingml/2006/wordprocessingDrawing" xmlns:w10="urn:schemas-microsoft-com:office:word" xmlns:w="http://schemas.openxmlformats.org/wordprocessingml/2006/main" xmlns:w14="http://schemas.microsoft.com/office/word/2010/wordml" xmlns:w15="http://schemas.microsoft.com/office/word/2012/wordml" xmlns:w16se="http://schemas.microsoft.com/office/word/2015/wordml/symex" xmlns:wpg="http://schemas.microsoft.com/office/word/2010/wordprocessingGroup" xmlns:wpi="http://schemas.microsoft.com/office/word/2010/wordprocessingInk" xmlns:wne="http://schemas.microsoft.com/office/word/2006/wordml" xmlns:wps="http://schemas.microsoft.com/office/word/2010/wordprocessingShape" mc:Ignorable="w14 w15 w16se wp14">
   <w:p>
     <w:pPr>
       <w:pStyle w:val="Footer"/>
@@ -2483,7 +3620,7 @@
           <w:rPr>
             <w:noProof/>
           </w:rPr>
-          <w:t>1</w:t>
+          <w:t>3</w:t>
         </w:r>
         <w:r>
           <w:rPr>
@@ -2506,7 +3643,7 @@
 </file>
 
 <file path=word/footer2.xml><?xml version="1.0" encoding="utf-8"?>
-<w:ftr xmlns:wpc="http://schemas.microsoft.com/office/word/2010/wordprocessingCanvas" xmlns:mc="http://schemas.openxmlformats.org/markup-compatibility/2006" xmlns:o="urn:schemas-microsoft-com:office:office" xmlns:r="http://schemas.openxmlformats.org/officeDocument/2006/relationships" xmlns:m="http://schemas.openxmlformats.org/officeDocument/2006/math" xmlns:v="urn:schemas-microsoft-com:vml" xmlns:wp14="http://schemas.microsoft.com/office/word/2010/wordprocessingDrawing" xmlns:wp="http://schemas.openxmlformats.org/drawingml/2006/wordprocessingDrawing" xmlns:w10="urn:schemas-microsoft-com:office:word" xmlns:w="http://schemas.openxmlformats.org/wordprocessingml/2006/main" xmlns:w14="http://schemas.microsoft.com/office/word/2010/wordml" xmlns:w15="http://schemas.microsoft.com/office/word/2012/wordml" xmlns:wpg="http://schemas.microsoft.com/office/word/2010/wordprocessingGroup" xmlns:wpi="http://schemas.microsoft.com/office/word/2010/wordprocessingInk" xmlns:wne="http://schemas.microsoft.com/office/word/2006/wordml" xmlns:wps="http://schemas.microsoft.com/office/word/2010/wordprocessingShape" mc:Ignorable="w14 w15 wp14">
+<w:ftr xmlns:wpc="http://schemas.microsoft.com/office/word/2010/wordprocessingCanvas" xmlns:cx="http://schemas.microsoft.com/office/drawing/2014/chartex" xmlns:cx1="http://schemas.microsoft.com/office/drawing/2015/9/8/chartex" xmlns:mc="http://schemas.openxmlformats.org/markup-compatibility/2006" xmlns:o="urn:schemas-microsoft-com:office:office" xmlns:r="http://schemas.openxmlformats.org/officeDocument/2006/relationships" xmlns:m="http://schemas.openxmlformats.org/officeDocument/2006/math" xmlns:v="urn:schemas-microsoft-com:vml" xmlns:wp14="http://schemas.microsoft.com/office/word/2010/wordprocessingDrawing" xmlns:wp="http://schemas.openxmlformats.org/drawingml/2006/wordprocessingDrawing" xmlns:w10="urn:schemas-microsoft-com:office:word" xmlns:w="http://schemas.openxmlformats.org/wordprocessingml/2006/main" xmlns:w14="http://schemas.microsoft.com/office/word/2010/wordml" xmlns:w15="http://schemas.microsoft.com/office/word/2012/wordml" xmlns:w16se="http://schemas.microsoft.com/office/word/2015/wordml/symex" xmlns:wpg="http://schemas.microsoft.com/office/word/2010/wordprocessingGroup" xmlns:wpi="http://schemas.microsoft.com/office/word/2010/wordprocessingInk" xmlns:wne="http://schemas.microsoft.com/office/word/2006/wordml" xmlns:wps="http://schemas.microsoft.com/office/word/2010/wordprocessingShape" mc:Ignorable="w14 w15 w16se wp14">
   <w:p>
     <w:pPr>
       <w:pStyle w:val="Footer"/>
@@ -2534,7 +3671,7 @@
 </file>
 
 <file path=word/footnotes.xml><?xml version="1.0" encoding="utf-8"?>
-<w:footnotes xmlns:wpc="http://schemas.microsoft.com/office/word/2010/wordprocessingCanvas" xmlns:mc="http://schemas.openxmlformats.org/markup-compatibility/2006" xmlns:o="urn:schemas-microsoft-com:office:office" xmlns:r="http://schemas.openxmlformats.org/officeDocument/2006/relationships" xmlns:m="http://schemas.openxmlformats.org/officeDocument/2006/math" xmlns:v="urn:schemas-microsoft-com:vml" xmlns:wp14="http://schemas.microsoft.com/office/word/2010/wordprocessingDrawing" xmlns:wp="http://schemas.openxmlformats.org/drawingml/2006/wordprocessingDrawing" xmlns:w10="urn:schemas-microsoft-com:office:word" xmlns:w="http://schemas.openxmlformats.org/wordprocessingml/2006/main" xmlns:w14="http://schemas.microsoft.com/office/word/2010/wordml" xmlns:w15="http://schemas.microsoft.com/office/word/2012/wordml" xmlns:wpg="http://schemas.microsoft.com/office/word/2010/wordprocessingGroup" xmlns:wpi="http://schemas.microsoft.com/office/word/2010/wordprocessingInk" xmlns:wne="http://schemas.microsoft.com/office/word/2006/wordml" xmlns:wps="http://schemas.microsoft.com/office/word/2010/wordprocessingShape" mc:Ignorable="w14 w15 wp14">
+<w:footnotes xmlns:wpc="http://schemas.microsoft.com/office/word/2010/wordprocessingCanvas" xmlns:cx="http://schemas.microsoft.com/office/drawing/2014/chartex" xmlns:cx1="http://schemas.microsoft.com/office/drawing/2015/9/8/chartex" xmlns:mc="http://schemas.openxmlformats.org/markup-compatibility/2006" xmlns:o="urn:schemas-microsoft-com:office:office" xmlns:r="http://schemas.openxmlformats.org/officeDocument/2006/relationships" xmlns:m="http://schemas.openxmlformats.org/officeDocument/2006/math" xmlns:v="urn:schemas-microsoft-com:vml" xmlns:wp14="http://schemas.microsoft.com/office/word/2010/wordprocessingDrawing" xmlns:wp="http://schemas.openxmlformats.org/drawingml/2006/wordprocessingDrawing" xmlns:w10="urn:schemas-microsoft-com:office:word" xmlns:w="http://schemas.openxmlformats.org/wordprocessingml/2006/main" xmlns:w14="http://schemas.microsoft.com/office/word/2010/wordml" xmlns:w15="http://schemas.microsoft.com/office/word/2012/wordml" xmlns:w16se="http://schemas.microsoft.com/office/word/2015/wordml/symex" xmlns:wpg="http://schemas.microsoft.com/office/word/2010/wordprocessingGroup" xmlns:wpi="http://schemas.microsoft.com/office/word/2010/wordprocessingInk" xmlns:wne="http://schemas.microsoft.com/office/word/2006/wordml" xmlns:wps="http://schemas.microsoft.com/office/word/2010/wordprocessingShape" mc:Ignorable="w14 w15 w16se wp14">
   <w:footnote w:type="separator" w:id="-1">
     <w:p>
       <w:r>
@@ -2553,7 +3690,7 @@
 </file>
 
 <file path=word/header1.xml><?xml version="1.0" encoding="utf-8"?>
-<w:hdr xmlns:wpc="http://schemas.microsoft.com/office/word/2010/wordprocessingCanvas" xmlns:mc="http://schemas.openxmlformats.org/markup-compatibility/2006" xmlns:o="urn:schemas-microsoft-com:office:office" xmlns:r="http://schemas.openxmlformats.org/officeDocument/2006/relationships" xmlns:m="http://schemas.openxmlformats.org/officeDocument/2006/math" xmlns:v="urn:schemas-microsoft-com:vml" xmlns:wp14="http://schemas.microsoft.com/office/word/2010/wordprocessingDrawing" xmlns:wp="http://schemas.openxmlformats.org/drawingml/2006/wordprocessingDrawing" xmlns:w10="urn:schemas-microsoft-com:office:word" xmlns:w="http://schemas.openxmlformats.org/wordprocessingml/2006/main" xmlns:w14="http://schemas.microsoft.com/office/word/2010/wordml" xmlns:w15="http://schemas.microsoft.com/office/word/2012/wordml" xmlns:wpg="http://schemas.microsoft.com/office/word/2010/wordprocessingGroup" xmlns:wpi="http://schemas.microsoft.com/office/word/2010/wordprocessingInk" xmlns:wne="http://schemas.microsoft.com/office/word/2006/wordml" xmlns:wps="http://schemas.microsoft.com/office/word/2010/wordprocessingShape" mc:Ignorable="w14 w15 wp14">
+<w:hdr xmlns:wpc="http://schemas.microsoft.com/office/word/2010/wordprocessingCanvas" xmlns:cx="http://schemas.microsoft.com/office/drawing/2014/chartex" xmlns:cx1="http://schemas.microsoft.com/office/drawing/2015/9/8/chartex" xmlns:mc="http://schemas.openxmlformats.org/markup-compatibility/2006" xmlns:o="urn:schemas-microsoft-com:office:office" xmlns:r="http://schemas.openxmlformats.org/officeDocument/2006/relationships" xmlns:m="http://schemas.openxmlformats.org/officeDocument/2006/math" xmlns:v="urn:schemas-microsoft-com:vml" xmlns:wp14="http://schemas.microsoft.com/office/word/2010/wordprocessingDrawing" xmlns:wp="http://schemas.openxmlformats.org/drawingml/2006/wordprocessingDrawing" xmlns:w10="urn:schemas-microsoft-com:office:word" xmlns:w="http://schemas.openxmlformats.org/wordprocessingml/2006/main" xmlns:w14="http://schemas.microsoft.com/office/word/2010/wordml" xmlns:w15="http://schemas.microsoft.com/office/word/2012/wordml" xmlns:w16se="http://schemas.microsoft.com/office/word/2015/wordml/symex" xmlns:wpg="http://schemas.microsoft.com/office/word/2010/wordprocessingGroup" xmlns:wpi="http://schemas.microsoft.com/office/word/2010/wordprocessingInk" xmlns:wne="http://schemas.microsoft.com/office/word/2006/wordml" xmlns:wps="http://schemas.microsoft.com/office/word/2010/wordprocessingShape" mc:Ignorable="w14 w15 w16se wp14">
   <w:p>
     <w:pPr>
       <w:pStyle w:val="Header"/>
@@ -2642,7 +3779,7 @@
         <w:color w:val="595959" w:themeColor="text1" w:themeTint="A6"/>
         <w:szCs w:val="24"/>
       </w:rPr>
-      <w:t>17.04.2017</w:t>
+      <w:t>18.04.2017</w:t>
     </w:r>
     <w:r>
       <w:rPr>
@@ -2658,7 +3795,7 @@
 </file>
 
 <file path=word/header2.xml><?xml version="1.0" encoding="utf-8"?>
-<w:hdr xmlns:wpc="http://schemas.microsoft.com/office/word/2010/wordprocessingCanvas" xmlns:mc="http://schemas.openxmlformats.org/markup-compatibility/2006" xmlns:o="urn:schemas-microsoft-com:office:office" xmlns:r="http://schemas.openxmlformats.org/officeDocument/2006/relationships" xmlns:m="http://schemas.openxmlformats.org/officeDocument/2006/math" xmlns:v="urn:schemas-microsoft-com:vml" xmlns:wp14="http://schemas.microsoft.com/office/word/2010/wordprocessingDrawing" xmlns:wp="http://schemas.openxmlformats.org/drawingml/2006/wordprocessingDrawing" xmlns:w10="urn:schemas-microsoft-com:office:word" xmlns:w="http://schemas.openxmlformats.org/wordprocessingml/2006/main" xmlns:w14="http://schemas.microsoft.com/office/word/2010/wordml" xmlns:w15="http://schemas.microsoft.com/office/word/2012/wordml" xmlns:wpg="http://schemas.microsoft.com/office/word/2010/wordprocessingGroup" xmlns:wpi="http://schemas.microsoft.com/office/word/2010/wordprocessingInk" xmlns:wne="http://schemas.microsoft.com/office/word/2006/wordml" xmlns:wps="http://schemas.microsoft.com/office/word/2010/wordprocessingShape" mc:Ignorable="w14 w15 wp14">
+<w:hdr xmlns:wpc="http://schemas.microsoft.com/office/word/2010/wordprocessingCanvas" xmlns:cx="http://schemas.microsoft.com/office/drawing/2014/chartex" xmlns:cx1="http://schemas.microsoft.com/office/drawing/2015/9/8/chartex" xmlns:mc="http://schemas.openxmlformats.org/markup-compatibility/2006" xmlns:o="urn:schemas-microsoft-com:office:office" xmlns:r="http://schemas.openxmlformats.org/officeDocument/2006/relationships" xmlns:m="http://schemas.openxmlformats.org/officeDocument/2006/math" xmlns:v="urn:schemas-microsoft-com:vml" xmlns:wp14="http://schemas.microsoft.com/office/word/2010/wordprocessingDrawing" xmlns:wp="http://schemas.openxmlformats.org/drawingml/2006/wordprocessingDrawing" xmlns:w10="urn:schemas-microsoft-com:office:word" xmlns:w="http://schemas.openxmlformats.org/wordprocessingml/2006/main" xmlns:w14="http://schemas.microsoft.com/office/word/2010/wordml" xmlns:w15="http://schemas.microsoft.com/office/word/2012/wordml" xmlns:w16se="http://schemas.microsoft.com/office/word/2015/wordml/symex" xmlns:wpg="http://schemas.microsoft.com/office/word/2010/wordprocessingGroup" xmlns:wpi="http://schemas.microsoft.com/office/word/2010/wordprocessingInk" xmlns:wne="http://schemas.microsoft.com/office/word/2006/wordml" xmlns:wps="http://schemas.microsoft.com/office/word/2010/wordprocessingShape" mc:Ignorable="w14 w15 w16se wp14">
   <w:p>
     <w:pPr>
       <w:pStyle w:val="Header"/>
@@ -2677,7 +3814,7 @@
 </file>
 
 <file path=word/numbering.xml><?xml version="1.0" encoding="utf-8"?>
-<w:numbering xmlns:wpc="http://schemas.microsoft.com/office/word/2010/wordprocessingCanvas" xmlns:mc="http://schemas.openxmlformats.org/markup-compatibility/2006" xmlns:o="urn:schemas-microsoft-com:office:office" xmlns:r="http://schemas.openxmlformats.org/officeDocument/2006/relationships" xmlns:m="http://schemas.openxmlformats.org/officeDocument/2006/math" xmlns:v="urn:schemas-microsoft-com:vml" xmlns:wp14="http://schemas.microsoft.com/office/word/2010/wordprocessingDrawing" xmlns:wp="http://schemas.openxmlformats.org/drawingml/2006/wordprocessingDrawing" xmlns:w10="urn:schemas-microsoft-com:office:word" xmlns:w="http://schemas.openxmlformats.org/wordprocessingml/2006/main" xmlns:w14="http://schemas.microsoft.com/office/word/2010/wordml" xmlns:w15="http://schemas.microsoft.com/office/word/2012/wordml" xmlns:wpg="http://schemas.microsoft.com/office/word/2010/wordprocessingGroup" xmlns:wpi="http://schemas.microsoft.com/office/word/2010/wordprocessingInk" xmlns:wne="http://schemas.microsoft.com/office/word/2006/wordml" xmlns:wps="http://schemas.microsoft.com/office/word/2010/wordprocessingShape" mc:Ignorable="w14 w15 wp14">
+<w:numbering xmlns:wpc="http://schemas.microsoft.com/office/word/2010/wordprocessingCanvas" xmlns:cx="http://schemas.microsoft.com/office/drawing/2014/chartex" xmlns:cx1="http://schemas.microsoft.com/office/drawing/2015/9/8/chartex" xmlns:mc="http://schemas.openxmlformats.org/markup-compatibility/2006" xmlns:o="urn:schemas-microsoft-com:office:office" xmlns:r="http://schemas.openxmlformats.org/officeDocument/2006/relationships" xmlns:m="http://schemas.openxmlformats.org/officeDocument/2006/math" xmlns:v="urn:schemas-microsoft-com:vml" xmlns:wp14="http://schemas.microsoft.com/office/word/2010/wordprocessingDrawing" xmlns:wp="http://schemas.openxmlformats.org/drawingml/2006/wordprocessingDrawing" xmlns:w10="urn:schemas-microsoft-com:office:word" xmlns:w="http://schemas.openxmlformats.org/wordprocessingml/2006/main" xmlns:w14="http://schemas.microsoft.com/office/word/2010/wordml" xmlns:w15="http://schemas.microsoft.com/office/word/2012/wordml" xmlns:w16se="http://schemas.microsoft.com/office/word/2015/wordml/symex" xmlns:wpg="http://schemas.microsoft.com/office/word/2010/wordprocessingGroup" xmlns:wpi="http://schemas.microsoft.com/office/word/2010/wordprocessingInk" xmlns:wne="http://schemas.microsoft.com/office/word/2006/wordml" xmlns:wps="http://schemas.microsoft.com/office/word/2010/wordprocessingShape" mc:Ignorable="w14 w15 w16se wp14">
   <w:abstractNum w:abstractNumId="0" w15:restartNumberingAfterBreak="0">
     <w:nsid w:val="0DFB0CFB"/>
     <w:multiLevelType w:val="hybridMultilevel"/>
@@ -3603,7 +4740,7 @@
 </file>
 
 <file path=word/styles.xml><?xml version="1.0" encoding="utf-8"?>
-<w:styles xmlns:mc="http://schemas.openxmlformats.org/markup-compatibility/2006" xmlns:r="http://schemas.openxmlformats.org/officeDocument/2006/relationships" xmlns:w="http://schemas.openxmlformats.org/wordprocessingml/2006/main" xmlns:w14="http://schemas.microsoft.com/office/word/2010/wordml" xmlns:w15="http://schemas.microsoft.com/office/word/2012/wordml" mc:Ignorable="w14 w15">
+<w:styles xmlns:mc="http://schemas.openxmlformats.org/markup-compatibility/2006" xmlns:r="http://schemas.openxmlformats.org/officeDocument/2006/relationships" xmlns:w="http://schemas.openxmlformats.org/wordprocessingml/2006/main" xmlns:w14="http://schemas.microsoft.com/office/word/2010/wordml" xmlns:w15="http://schemas.microsoft.com/office/word/2012/wordml" xmlns:w16se="http://schemas.microsoft.com/office/word/2015/wordml/symex" mc:Ignorable="w14 w15 w16se">
   <w:docDefaults>
     <w:rPrDefault>
       <w:rPr>
@@ -5183,7 +6320,7 @@
 </file>
 
 <file path=customXml/itemProps2.xml><?xml version="1.0" encoding="utf-8"?>
-<ds:datastoreItem xmlns:ds="http://schemas.openxmlformats.org/officeDocument/2006/customXml" ds:itemID="{CF2A7473-9A0A-4513-9B85-0646D99EFD84}">
+<ds:datastoreItem xmlns:ds="http://schemas.openxmlformats.org/officeDocument/2006/customXml" ds:itemID="{9180AA75-E54B-4AA8-8671-5DD1B4090FBB}">
   <ds:schemaRefs>
     <ds:schemaRef ds:uri="http://schemas.openxmlformats.org/officeDocument/2006/bibliography"/>
   </ds:schemaRefs>

</xml_diff>